<commit_message>
working on ploting cost per tabu size
</commit_message>
<xml_diff>
--- a/hw3_Tabu search/document.docx
+++ b/hw3_Tabu search/document.docx
@@ -57,6 +57,35 @@
           <w:szCs w:val="28"/>
         </w:rPr>
         <w:t>GRASP</w:t>
+      </w:r>
+      <w:r>
+        <w:rPr>
+          <w:rFonts w:asciiTheme="majorBidi" w:hAnsiTheme="majorBidi" w:cstheme="majorBidi"/>
+          <w:color w:val="000000" w:themeColor="text1"/>
+          <w:sz w:val="28"/>
+          <w:szCs w:val="28"/>
+        </w:rPr>
+        <w:t xml:space="preserve">, </w:t>
+      </w:r>
+      <w:proofErr w:type="spellStart"/>
+      <w:r>
+        <w:rPr>
+          <w:rFonts w:asciiTheme="majorBidi" w:hAnsiTheme="majorBidi" w:cstheme="majorBidi"/>
+          <w:color w:val="000000" w:themeColor="text1"/>
+          <w:sz w:val="28"/>
+          <w:szCs w:val="28"/>
+        </w:rPr>
+        <w:t>Tabu</w:t>
+      </w:r>
+      <w:proofErr w:type="spellEnd"/>
+      <w:r>
+        <w:rPr>
+          <w:rFonts w:asciiTheme="majorBidi" w:hAnsiTheme="majorBidi" w:cstheme="majorBidi"/>
+          <w:color w:val="000000" w:themeColor="text1"/>
+          <w:sz w:val="28"/>
+          <w:szCs w:val="28"/>
+        </w:rPr>
+        <w:t xml:space="preserve"> search</w:t>
       </w:r>
     </w:p>
     <w:p>
@@ -841,6 +870,7 @@
         </w:rPr>
         <w:t xml:space="preserve"> </w:t>
       </w:r>
+      <w:proofErr w:type="spellStart"/>
       <w:r>
         <w:rPr>
           <w:rFonts w:asciiTheme="majorBidi" w:hAnsiTheme="majorBidi" w:cstheme="majorBidi"/>
@@ -848,6 +878,7 @@
         </w:rPr>
         <w:t>i</w:t>
       </w:r>
+      <w:proofErr w:type="spellEnd"/>
       <w:r>
         <w:rPr>
           <w:rFonts w:asciiTheme="majorBidi" w:hAnsiTheme="majorBidi" w:cstheme="majorBidi"/>
@@ -939,6 +970,8 @@
         </w:rPr>
         <w:t>“</w:t>
       </w:r>
+      <w:proofErr w:type="spellStart"/>
+      <w:proofErr w:type="gramStart"/>
       <w:r>
         <w:rPr>
           <w:rFonts w:asciiTheme="majorBidi" w:hAnsiTheme="majorBidi" w:cstheme="majorBidi"/>
@@ -946,6 +979,8 @@
         </w:rPr>
         <w:t>i,j</w:t>
       </w:r>
+      <w:proofErr w:type="spellEnd"/>
+      <w:proofErr w:type="gramEnd"/>
       <w:r>
         <w:rPr>
           <w:rFonts w:asciiTheme="majorBidi" w:hAnsiTheme="majorBidi" w:cstheme="majorBidi"/>
@@ -1127,12 +1162,21 @@
         </w:rPr>
         <w:t xml:space="preserve"> </w:t>
       </w:r>
+      <w:proofErr w:type="spellStart"/>
       <w:r>
         <w:rPr>
           <w:rFonts w:asciiTheme="majorBidi" w:hAnsiTheme="majorBidi" w:cstheme="majorBidi"/>
           <w:lang w:bidi="fa-IR"/>
         </w:rPr>
-        <w:t>i,</w:t>
+        <w:t>i</w:t>
+      </w:r>
+      <w:proofErr w:type="spellEnd"/>
+      <w:r>
+        <w:rPr>
+          <w:rFonts w:asciiTheme="majorBidi" w:hAnsiTheme="majorBidi" w:cstheme="majorBidi"/>
+          <w:lang w:bidi="fa-IR"/>
+        </w:rPr>
+        <w:t>,</w:t>
       </w:r>
       <w:r>
         <w:rPr>
@@ -1202,7 +1246,23 @@
           <w:rFonts w:asciiTheme="majorBidi" w:hAnsiTheme="majorBidi" w:cstheme="majorBidi"/>
           <w:lang w:bidi="fa-IR"/>
         </w:rPr>
-        <w:t xml:space="preserve"> with random “h, i, j” parameters</w:t>
+        <w:t xml:space="preserve"> with random “h, </w:t>
+      </w:r>
+      <w:proofErr w:type="spellStart"/>
+      <w:r>
+        <w:rPr>
+          <w:rFonts w:asciiTheme="majorBidi" w:hAnsiTheme="majorBidi" w:cstheme="majorBidi"/>
+          <w:lang w:bidi="fa-IR"/>
+        </w:rPr>
+        <w:t>i</w:t>
+      </w:r>
+      <w:proofErr w:type="spellEnd"/>
+      <w:r>
+        <w:rPr>
+          <w:rFonts w:asciiTheme="majorBidi" w:hAnsiTheme="majorBidi" w:cstheme="majorBidi"/>
+          <w:lang w:bidi="fa-IR"/>
+        </w:rPr>
+        <w:t>, j” parameters</w:t>
       </w:r>
       <w:r>
         <w:rPr>
@@ -1451,8 +1511,28 @@
           <w:szCs w:val="18"/>
           <w:lang w:bidi="fa-IR"/>
         </w:rPr>
-        <w:t> randrange(</w:t>
-      </w:r>
+        <w:t> </w:t>
+      </w:r>
+      <w:proofErr w:type="spellStart"/>
+      <w:proofErr w:type="gramStart"/>
+      <w:r>
+        <w:rPr>
+          <w:sz w:val="18"/>
+          <w:szCs w:val="18"/>
+          <w:lang w:bidi="fa-IR"/>
+        </w:rPr>
+        <w:t>randrange</w:t>
+      </w:r>
+      <w:proofErr w:type="spellEnd"/>
+      <w:r>
+        <w:rPr>
+          <w:sz w:val="18"/>
+          <w:szCs w:val="18"/>
+          <w:lang w:bidi="fa-IR"/>
+        </w:rPr>
+        <w:t>(</w:t>
+      </w:r>
+      <w:proofErr w:type="gramEnd"/>
       <w:r>
         <w:rPr>
           <w:color w:val="AE81FF"/>
@@ -1523,7 +1603,24 @@
           <w:lang w:bidi="fa-IR"/>
         </w:rPr>
         <w:tab/>
-        <w:t>i </w:t>
+      </w:r>
+      <w:proofErr w:type="spellStart"/>
+      <w:r>
+        <w:rPr>
+          <w:sz w:val="18"/>
+          <w:szCs w:val="18"/>
+          <w:lang w:bidi="fa-IR"/>
+        </w:rPr>
+        <w:t>i</w:t>
+      </w:r>
+      <w:proofErr w:type="spellEnd"/>
+      <w:r>
+        <w:rPr>
+          <w:sz w:val="18"/>
+          <w:szCs w:val="18"/>
+          <w:lang w:bidi="fa-IR"/>
+        </w:rPr>
+        <w:t> </w:t>
       </w:r>
       <w:r>
         <w:rPr>
@@ -1653,6 +1750,7 @@
         </w:rPr>
         <w:t> </w:t>
       </w:r>
+      <w:proofErr w:type="gramStart"/>
       <w:r>
         <w:rPr>
           <w:color w:val="66D9EF"/>
@@ -1668,8 +1766,28 @@
           <w:szCs w:val="18"/>
           <w:lang w:bidi="fa-IR"/>
         </w:rPr>
-        <w:t>(i, </w:t>
-      </w:r>
+        <w:t>(</w:t>
+      </w:r>
+      <w:proofErr w:type="spellStart"/>
+      <w:proofErr w:type="gramEnd"/>
+      <w:r>
+        <w:rPr>
+          <w:sz w:val="18"/>
+          <w:szCs w:val="18"/>
+          <w:lang w:bidi="fa-IR"/>
+        </w:rPr>
+        <w:t>i</w:t>
+      </w:r>
+      <w:proofErr w:type="spellEnd"/>
+      <w:r>
+        <w:rPr>
+          <w:sz w:val="18"/>
+          <w:szCs w:val="18"/>
+          <w:lang w:bidi="fa-IR"/>
+        </w:rPr>
+        <w:t>, </w:t>
+      </w:r>
+      <w:proofErr w:type="spellStart"/>
       <w:r>
         <w:rPr>
           <w:color w:val="66D9EF"/>
@@ -1679,6 +1797,7 @@
         </w:rPr>
         <w:t>len</w:t>
       </w:r>
+      <w:proofErr w:type="spellEnd"/>
       <w:r>
         <w:rPr>
           <w:sz w:val="18"/>
@@ -1915,6 +2034,7 @@
         </w:rPr>
         <w:t> </w:t>
       </w:r>
+      <w:proofErr w:type="spellStart"/>
       <w:r>
         <w:rPr>
           <w:color w:val="A6E22E"/>
@@ -1922,15 +2042,35 @@
           <w:szCs w:val="18"/>
           <w:lang w:bidi="fa-IR"/>
         </w:rPr>
-        <w:t>get_neighbor</w:t>
-      </w:r>
-      <w:r>
-        <w:rPr>
+        <w:t>get_</w:t>
+      </w:r>
+      <w:proofErr w:type="gramStart"/>
+      <w:r>
+        <w:rPr>
+          <w:color w:val="A6E22E"/>
           <w:sz w:val="18"/>
           <w:szCs w:val="18"/>
           <w:lang w:bidi="fa-IR"/>
         </w:rPr>
-        <w:t>(problem, dependencies, state, cost):</w:t>
+        <w:t>neighbor</w:t>
+      </w:r>
+      <w:proofErr w:type="spellEnd"/>
+      <w:r>
+        <w:rPr>
+          <w:sz w:val="18"/>
+          <w:szCs w:val="18"/>
+          <w:lang w:bidi="fa-IR"/>
+        </w:rPr>
+        <w:t>(</w:t>
+      </w:r>
+      <w:proofErr w:type="gramEnd"/>
+      <w:r>
+        <w:rPr>
+          <w:sz w:val="18"/>
+          <w:szCs w:val="18"/>
+          <w:lang w:bidi="fa-IR"/>
+        </w:rPr>
+        <w:t>problem, dependencies, state, cost):</w:t>
       </w:r>
     </w:p>
     <w:p>
@@ -2033,15 +2173,34 @@
           <w:szCs w:val="18"/>
           <w:lang w:bidi="fa-IR"/>
         </w:rPr>
-        <w:t>fpp3exchange</w:t>
-      </w:r>
-      <w:r>
-        <w:rPr>
+        <w:t>fpp3</w:t>
+      </w:r>
+      <w:proofErr w:type="gramStart"/>
+      <w:r>
+        <w:rPr>
+          <w:color w:val="A6E22E"/>
           <w:sz w:val="18"/>
           <w:szCs w:val="18"/>
           <w:lang w:bidi="fa-IR"/>
         </w:rPr>
-        <w:t>(problem, dependencies, state)</w:t>
+        <w:t>exchange</w:t>
+      </w:r>
+      <w:r>
+        <w:rPr>
+          <w:sz w:val="18"/>
+          <w:szCs w:val="18"/>
+          <w:lang w:bidi="fa-IR"/>
+        </w:rPr>
+        <w:t>(</w:t>
+      </w:r>
+      <w:proofErr w:type="gramEnd"/>
+      <w:r>
+        <w:rPr>
+          <w:sz w:val="18"/>
+          <w:szCs w:val="18"/>
+          <w:lang w:bidi="fa-IR"/>
+        </w:rPr>
+        <w:t>problem, dependencies, state)</w:t>
       </w:r>
     </w:p>
     <w:p>
@@ -2107,15 +2266,34 @@
           <w:szCs w:val="18"/>
           <w:lang w:bidi="fa-IR"/>
         </w:rPr>
-        <w:t>bpp3exchange</w:t>
-      </w:r>
-      <w:r>
-        <w:rPr>
+        <w:t>bpp3</w:t>
+      </w:r>
+      <w:proofErr w:type="gramStart"/>
+      <w:r>
+        <w:rPr>
+          <w:color w:val="A6E22E"/>
           <w:sz w:val="18"/>
           <w:szCs w:val="18"/>
           <w:lang w:bidi="fa-IR"/>
         </w:rPr>
-        <w:t>(problem, dependencies, state)</w:t>
+        <w:t>exchange</w:t>
+      </w:r>
+      <w:r>
+        <w:rPr>
+          <w:sz w:val="18"/>
+          <w:szCs w:val="18"/>
+          <w:lang w:bidi="fa-IR"/>
+        </w:rPr>
+        <w:t>(</w:t>
+      </w:r>
+      <w:proofErr w:type="gramEnd"/>
+      <w:r>
+        <w:rPr>
+          <w:sz w:val="18"/>
+          <w:szCs w:val="18"/>
+          <w:lang w:bidi="fa-IR"/>
+        </w:rPr>
+        <w:t>problem, dependencies, state)</w:t>
       </w:r>
     </w:p>
     <w:p>
@@ -4402,7 +4580,23 @@
           <w:rFonts w:asciiTheme="majorBidi" w:hAnsiTheme="majorBidi" w:cstheme="majorBidi"/>
           <w:color w:val="000000" w:themeColor="text1"/>
         </w:rPr>
-        <w:t xml:space="preserve"> exp(-ALPHA * step)*T</w:t>
+        <w:t xml:space="preserve"> </w:t>
+      </w:r>
+      <w:proofErr w:type="gramStart"/>
+      <w:r>
+        <w:rPr>
+          <w:rFonts w:asciiTheme="majorBidi" w:hAnsiTheme="majorBidi" w:cstheme="majorBidi"/>
+          <w:color w:val="000000" w:themeColor="text1"/>
+        </w:rPr>
+        <w:t>exp(</w:t>
+      </w:r>
+      <w:proofErr w:type="gramEnd"/>
+      <w:r>
+        <w:rPr>
+          <w:rFonts w:asciiTheme="majorBidi" w:hAnsiTheme="majorBidi" w:cstheme="majorBidi"/>
+          <w:color w:val="000000" w:themeColor="text1"/>
+        </w:rPr>
+        <w:t>-ALPHA * step)*T</w:t>
       </w:r>
       <w:r>
         <w:rPr>
@@ -5486,6 +5680,8 @@
         </w:rPr>
         <w:t>“</w:t>
       </w:r>
+      <w:proofErr w:type="spellStart"/>
+      <w:proofErr w:type="gramStart"/>
       <w:r>
         <w:rPr>
           <w:b/>
@@ -5497,6 +5693,8 @@
         </w:rPr>
         <w:t>problem.dimension</w:t>
       </w:r>
+      <w:proofErr w:type="spellEnd"/>
+      <w:proofErr w:type="gramEnd"/>
       <w:r>
         <w:rPr>
           <w:b/>
@@ -6007,6 +6205,7 @@
                 <w:lang w:bidi="fa-IR"/>
               </w:rPr>
             </w:pPr>
+            <w:proofErr w:type="spellStart"/>
             <w:r>
               <w:rPr>
                 <w:rFonts w:ascii="Arial" w:eastAsia="Times New Roman" w:hAnsi="Arial" w:cs="Arial"/>
@@ -6017,6 +6216,7 @@
               </w:rPr>
               <w:t>min_time</w:t>
             </w:r>
+            <w:proofErr w:type="spellEnd"/>
           </w:p>
         </w:tc>
         <w:tc>
@@ -6037,6 +6237,7 @@
                 <w:lang w:bidi="fa-IR"/>
               </w:rPr>
             </w:pPr>
+            <w:proofErr w:type="spellStart"/>
             <w:r>
               <w:rPr>
                 <w:rFonts w:ascii="Arial" w:eastAsia="Times New Roman" w:hAnsi="Arial" w:cs="Arial"/>
@@ -6047,6 +6248,7 @@
               </w:rPr>
               <w:t>avg_time</w:t>
             </w:r>
+            <w:proofErr w:type="spellEnd"/>
           </w:p>
         </w:tc>
         <w:tc>
@@ -6067,6 +6269,7 @@
                 <w:lang w:bidi="fa-IR"/>
               </w:rPr>
             </w:pPr>
+            <w:proofErr w:type="spellStart"/>
             <w:r>
               <w:rPr>
                 <w:rFonts w:ascii="Arial" w:eastAsia="Times New Roman" w:hAnsi="Arial" w:cs="Arial"/>
@@ -6077,6 +6280,7 @@
               </w:rPr>
               <w:t>max_time</w:t>
             </w:r>
+            <w:proofErr w:type="spellEnd"/>
           </w:p>
         </w:tc>
         <w:tc>
@@ -20976,7 +21180,41 @@
           <w:i/>
           <w:iCs/>
         </w:rPr>
-        <w:t>“ConstructGreedyRandomizedSolution()”:</w:t>
+        <w:t>“</w:t>
+      </w:r>
+      <w:proofErr w:type="spellStart"/>
+      <w:proofErr w:type="gramStart"/>
+      <w:r>
+        <w:rPr>
+          <w:rFonts w:asciiTheme="majorBidi" w:hAnsiTheme="majorBidi" w:cstheme="majorBidi"/>
+          <w:b/>
+          <w:bCs/>
+          <w:i/>
+          <w:iCs/>
+        </w:rPr>
+        <w:t>ConstructGreedyRandomizedSolution</w:t>
+      </w:r>
+      <w:proofErr w:type="spellEnd"/>
+      <w:r>
+        <w:rPr>
+          <w:rFonts w:asciiTheme="majorBidi" w:hAnsiTheme="majorBidi" w:cstheme="majorBidi"/>
+          <w:b/>
+          <w:bCs/>
+          <w:i/>
+          <w:iCs/>
+        </w:rPr>
+        <w:t>(</w:t>
+      </w:r>
+      <w:proofErr w:type="gramEnd"/>
+      <w:r>
+        <w:rPr>
+          <w:rFonts w:asciiTheme="majorBidi" w:hAnsiTheme="majorBidi" w:cstheme="majorBidi"/>
+          <w:b/>
+          <w:bCs/>
+          <w:i/>
+          <w:iCs/>
+        </w:rPr>
+        <w:t>)”:</w:t>
       </w:r>
     </w:p>
     <w:p>
@@ -21165,6 +21403,7 @@
         </w:rPr>
         <w:t> </w:t>
       </w:r>
+      <w:proofErr w:type="gramStart"/>
       <w:r>
         <w:rPr>
           <w:i/>
@@ -21178,7 +21417,22 @@
         <w:rPr>
           <w:lang w:bidi="fa-IR"/>
         </w:rPr>
-        <w:t>(rnd.uniform(</w:t>
+        <w:t>(</w:t>
+      </w:r>
+      <w:proofErr w:type="spellStart"/>
+      <w:proofErr w:type="gramEnd"/>
+      <w:r>
+        <w:rPr>
+          <w:lang w:bidi="fa-IR"/>
+        </w:rPr>
+        <w:t>rnd.uniform</w:t>
+      </w:r>
+      <w:proofErr w:type="spellEnd"/>
+      <w:r>
+        <w:rPr>
+          <w:lang w:bidi="fa-IR"/>
+        </w:rPr>
+        <w:t>(</w:t>
       </w:r>
       <w:r>
         <w:rPr>
@@ -21204,7 +21458,21 @@
         <w:rPr>
           <w:lang w:bidi="fa-IR"/>
         </w:rPr>
-        <w:t> graph.dimension)</w:t>
+        <w:t> </w:t>
+      </w:r>
+      <w:proofErr w:type="spellStart"/>
+      <w:r>
+        <w:rPr>
+          <w:lang w:bidi="fa-IR"/>
+        </w:rPr>
+        <w:t>graph.dimension</w:t>
+      </w:r>
+      <w:proofErr w:type="spellEnd"/>
+      <w:r>
+        <w:rPr>
+          <w:lang w:bidi="fa-IR"/>
+        </w:rPr>
+        <w:t>)</w:t>
       </w:r>
     </w:p>
     <w:p>
@@ -21215,11 +21483,19 @@
           <w:lang w:bidi="fa-IR"/>
         </w:rPr>
       </w:pPr>
+      <w:proofErr w:type="spellStart"/>
       <w:r>
         <w:rPr>
           <w:lang w:bidi="fa-IR"/>
         </w:rPr>
-        <w:t>dest </w:t>
+        <w:t>dest</w:t>
+      </w:r>
+      <w:proofErr w:type="spellEnd"/>
+      <w:r>
+        <w:rPr>
+          <w:lang w:bidi="fa-IR"/>
+        </w:rPr>
+        <w:t> </w:t>
       </w:r>
       <w:r>
         <w:rPr>
@@ -21232,7 +21508,23 @@
         <w:rPr>
           <w:lang w:bidi="fa-IR"/>
         </w:rPr>
-        <w:t> rnd.choice(</w:t>
+        <w:t> </w:t>
+      </w:r>
+      <w:proofErr w:type="spellStart"/>
+      <w:proofErr w:type="gramStart"/>
+      <w:r>
+        <w:rPr>
+          <w:lang w:bidi="fa-IR"/>
+        </w:rPr>
+        <w:t>rnd.choice</w:t>
+      </w:r>
+      <w:proofErr w:type="spellEnd"/>
+      <w:proofErr w:type="gramEnd"/>
+      <w:r>
+        <w:rPr>
+          <w:lang w:bidi="fa-IR"/>
+        </w:rPr>
+        <w:t>(</w:t>
       </w:r>
       <w:r>
         <w:rPr>
@@ -21304,11 +21596,35 @@
           <w:lang w:bidi="fa-IR"/>
         </w:rPr>
       </w:pPr>
+      <w:proofErr w:type="spellStart"/>
+      <w:proofErr w:type="gramStart"/>
       <w:r>
         <w:rPr>
           <w:lang w:bidi="fa-IR"/>
         </w:rPr>
-        <w:t>solution.append(dest)</w:t>
+        <w:t>solution.append</w:t>
+      </w:r>
+      <w:proofErr w:type="spellEnd"/>
+      <w:proofErr w:type="gramEnd"/>
+      <w:r>
+        <w:rPr>
+          <w:lang w:bidi="fa-IR"/>
+        </w:rPr>
+        <w:t>(</w:t>
+      </w:r>
+      <w:proofErr w:type="spellStart"/>
+      <w:r>
+        <w:rPr>
+          <w:lang w:bidi="fa-IR"/>
+        </w:rPr>
+        <w:t>dest</w:t>
+      </w:r>
+      <w:proofErr w:type="spellEnd"/>
+      <w:r>
+        <w:rPr>
+          <w:lang w:bidi="fa-IR"/>
+        </w:rPr>
+        <w:t>)</w:t>
       </w:r>
     </w:p>
     <w:p>
@@ -21343,6 +21659,8 @@
         </w:rPr>
         <w:t>“</w:t>
       </w:r>
+      <w:proofErr w:type="spellStart"/>
+      <w:proofErr w:type="gramStart"/>
       <w:r>
         <w:rPr>
           <w:rFonts w:asciiTheme="majorBidi" w:hAnsiTheme="majorBidi" w:cstheme="majorBidi"/>
@@ -21353,6 +21671,7 @@
         </w:rPr>
         <w:t>LocalSearch</w:t>
       </w:r>
+      <w:proofErr w:type="spellEnd"/>
       <w:r>
         <w:rPr>
           <w:rFonts w:asciiTheme="majorBidi" w:hAnsiTheme="majorBidi" w:cstheme="majorBidi"/>
@@ -21361,7 +21680,18 @@
           <w:i/>
           <w:iCs/>
         </w:rPr>
-        <w:t>()”:</w:t>
+        <w:t>(</w:t>
+      </w:r>
+      <w:proofErr w:type="gramEnd"/>
+      <w:r>
+        <w:rPr>
+          <w:rFonts w:asciiTheme="majorBidi" w:hAnsiTheme="majorBidi" w:cstheme="majorBidi"/>
+          <w:b/>
+          <w:bCs/>
+          <w:i/>
+          <w:iCs/>
+        </w:rPr>
+        <w:t>)”:</w:t>
       </w:r>
     </w:p>
     <w:p>
@@ -21403,7 +21733,51 @@
           <w:i/>
           <w:iCs/>
         </w:rPr>
-        <w:t>“get_neighbor()”</w:t>
+        <w:t>“</w:t>
+      </w:r>
+      <w:proofErr w:type="spellStart"/>
+      <w:r>
+        <w:rPr>
+          <w:rFonts w:asciiTheme="majorBidi" w:hAnsiTheme="majorBidi" w:cstheme="majorBidi"/>
+          <w:b/>
+          <w:bCs/>
+          <w:i/>
+          <w:iCs/>
+        </w:rPr>
+        <w:t>get_</w:t>
+      </w:r>
+      <w:proofErr w:type="gramStart"/>
+      <w:r>
+        <w:rPr>
+          <w:rFonts w:asciiTheme="majorBidi" w:hAnsiTheme="majorBidi" w:cstheme="majorBidi"/>
+          <w:b/>
+          <w:bCs/>
+          <w:i/>
+          <w:iCs/>
+        </w:rPr>
+        <w:t>neighbor</w:t>
+      </w:r>
+      <w:proofErr w:type="spellEnd"/>
+      <w:r>
+        <w:rPr>
+          <w:rFonts w:asciiTheme="majorBidi" w:hAnsiTheme="majorBidi" w:cstheme="majorBidi"/>
+          <w:b/>
+          <w:bCs/>
+          <w:i/>
+          <w:iCs/>
+        </w:rPr>
+        <w:t>(</w:t>
+      </w:r>
+      <w:proofErr w:type="gramEnd"/>
+      <w:r>
+        <w:rPr>
+          <w:rFonts w:asciiTheme="majorBidi" w:hAnsiTheme="majorBidi" w:cstheme="majorBidi"/>
+          <w:b/>
+          <w:bCs/>
+          <w:i/>
+          <w:iCs/>
+        </w:rPr>
+        <w:t>)”</w:t>
       </w:r>
       <w:r>
         <w:rPr>
@@ -21463,6 +21837,8 @@
         </w:rPr>
         <w:t>“</w:t>
       </w:r>
+      <w:proofErr w:type="spellStart"/>
+      <w:proofErr w:type="gramStart"/>
       <w:r>
         <w:rPr>
           <w:rFonts w:asciiTheme="majorBidi" w:hAnsiTheme="majorBidi" w:cstheme="majorBidi"/>
@@ -21473,6 +21849,7 @@
         </w:rPr>
         <w:t>UpdateSolution</w:t>
       </w:r>
+      <w:proofErr w:type="spellEnd"/>
       <w:r>
         <w:rPr>
           <w:rFonts w:asciiTheme="majorBidi" w:hAnsiTheme="majorBidi" w:cstheme="majorBidi"/>
@@ -21481,7 +21858,18 @@
           <w:i/>
           <w:iCs/>
         </w:rPr>
-        <w:t>()”:</w:t>
+        <w:t>(</w:t>
+      </w:r>
+      <w:proofErr w:type="gramEnd"/>
+      <w:r>
+        <w:rPr>
+          <w:rFonts w:asciiTheme="majorBidi" w:hAnsiTheme="majorBidi" w:cstheme="majorBidi"/>
+          <w:b/>
+          <w:bCs/>
+          <w:i/>
+          <w:iCs/>
+        </w:rPr>
+        <w:t>)”:</w:t>
       </w:r>
     </w:p>
     <w:p>
@@ -22479,6 +22867,7 @@
                 <w:lang w:bidi="fa-IR"/>
               </w:rPr>
             </w:pPr>
+            <w:proofErr w:type="spellStart"/>
             <w:r>
               <w:rPr>
                 <w:rFonts w:ascii="Arial" w:eastAsia="Times New Roman" w:hAnsi="Arial" w:cs="Arial"/>
@@ -22489,6 +22878,7 @@
               </w:rPr>
               <w:t>avg_time</w:t>
             </w:r>
+            <w:proofErr w:type="spellEnd"/>
           </w:p>
         </w:tc>
       </w:tr>
@@ -23160,6 +23550,7 @@
                 <w:lang w:bidi="fa-IR"/>
               </w:rPr>
             </w:pPr>
+            <w:proofErr w:type="spellStart"/>
             <w:r>
               <w:rPr>
                 <w:rFonts w:ascii="Arial" w:eastAsia="Times New Roman" w:hAnsi="Arial" w:cs="Arial"/>
@@ -23170,6 +23561,7 @@
               </w:rPr>
               <w:t>avg_time</w:t>
             </w:r>
+            <w:proofErr w:type="spellEnd"/>
           </w:p>
         </w:tc>
       </w:tr>
@@ -23956,7 +24348,23 @@
           <w:rFonts w:asciiTheme="majorBidi" w:hAnsiTheme="majorBidi" w:cstheme="majorBidi"/>
           <w:lang w:bidi="fa-IR"/>
         </w:rPr>
-        <w:t xml:space="preserve">Plot of average cost for 20 time run of each instance per AlPHA </w:t>
+        <w:t xml:space="preserve">Plot of average cost for 20 time run of each instance per </w:t>
+      </w:r>
+      <w:proofErr w:type="spellStart"/>
+      <w:r>
+        <w:rPr>
+          <w:rFonts w:asciiTheme="majorBidi" w:hAnsiTheme="majorBidi" w:cstheme="majorBidi"/>
+          <w:lang w:bidi="fa-IR"/>
+        </w:rPr>
+        <w:t>AlPHA</w:t>
+      </w:r>
+      <w:proofErr w:type="spellEnd"/>
+      <w:r>
+        <w:rPr>
+          <w:rFonts w:asciiTheme="majorBidi" w:hAnsiTheme="majorBidi" w:cstheme="majorBidi"/>
+          <w:lang w:bidi="fa-IR"/>
+        </w:rPr>
+        <w:t xml:space="preserve"> </w:t>
       </w:r>
       <w:r>
         <w:rPr>
@@ -24763,16 +25171,7 @@
           <w:sz w:val="24"/>
           <w:szCs w:val="24"/>
         </w:rPr>
-        <w:t>GRASP</w:t>
-      </w:r>
-      <w:r>
-        <w:rPr>
-          <w:rFonts w:asciiTheme="majorBidi" w:hAnsiTheme="majorBidi" w:cstheme="majorBidi"/>
-          <w:color w:val="0070C0"/>
-          <w:sz w:val="24"/>
-          <w:szCs w:val="24"/>
-        </w:rPr>
-        <w:t xml:space="preserve"> solutions varianc</w:t>
+        <w:t>GRASP solutions varianc</w:t>
       </w:r>
       <w:r>
         <w:rPr>
@@ -27181,6 +27580,7 @@
                 <w:lang w:bidi="fa-IR"/>
               </w:rPr>
             </w:pPr>
+            <w:proofErr w:type="spellStart"/>
             <w:r>
               <w:rPr>
                 <w:rFonts w:ascii="Arial" w:eastAsia="Times New Roman" w:hAnsi="Arial" w:cs="Arial"/>
@@ -27191,6 +27591,7 @@
               </w:rPr>
               <w:t>avg_time</w:t>
             </w:r>
+            <w:proofErr w:type="spellEnd"/>
           </w:p>
         </w:tc>
         <w:tc>
@@ -28674,6 +29075,7 @@
                 <w:lang w:bidi="fa-IR"/>
               </w:rPr>
             </w:pPr>
+            <w:proofErr w:type="spellStart"/>
             <w:r>
               <w:rPr>
                 <w:rFonts w:ascii="Arial" w:eastAsia="Times New Roman" w:hAnsi="Arial" w:cs="Arial"/>
@@ -28684,6 +29086,7 @@
               </w:rPr>
               <w:t>avg_time</w:t>
             </w:r>
+            <w:proofErr w:type="spellEnd"/>
           </w:p>
         </w:tc>
         <w:tc>
@@ -30009,16 +30412,7 @@
           <w:sz w:val="24"/>
           <w:szCs w:val="24"/>
         </w:rPr>
-        <w:t xml:space="preserve">of </w:t>
-      </w:r>
-      <w:r>
-        <w:rPr>
-          <w:rFonts w:asciiTheme="majorBidi" w:hAnsiTheme="majorBidi" w:cstheme="majorBidi"/>
-          <w:color w:val="000000" w:themeColor="text1"/>
-          <w:sz w:val="24"/>
-          <w:szCs w:val="24"/>
-        </w:rPr>
-        <w:t xml:space="preserve">solution </w:t>
+        <w:t xml:space="preserve">of solution </w:t>
       </w:r>
       <w:r>
         <w:rPr>
@@ -30341,6 +30735,7 @@
                 <w:lang w:bidi="fa-IR"/>
               </w:rPr>
             </w:pPr>
+            <w:proofErr w:type="spellStart"/>
             <w:r>
               <w:rPr>
                 <w:rFonts w:ascii="Arial" w:eastAsia="Times New Roman" w:hAnsi="Arial" w:cs="Arial"/>
@@ -30351,6 +30746,7 @@
               </w:rPr>
               <w:t>min_time</w:t>
             </w:r>
+            <w:proofErr w:type="spellEnd"/>
           </w:p>
         </w:tc>
         <w:tc>
@@ -30371,6 +30767,7 @@
                 <w:lang w:bidi="fa-IR"/>
               </w:rPr>
             </w:pPr>
+            <w:proofErr w:type="spellStart"/>
             <w:r>
               <w:rPr>
                 <w:rFonts w:ascii="Arial" w:eastAsia="Times New Roman" w:hAnsi="Arial" w:cs="Arial"/>
@@ -30381,6 +30778,7 @@
               </w:rPr>
               <w:t>avg_time</w:t>
             </w:r>
+            <w:proofErr w:type="spellEnd"/>
           </w:p>
         </w:tc>
         <w:tc>
@@ -30401,6 +30799,7 @@
                 <w:lang w:bidi="fa-IR"/>
               </w:rPr>
             </w:pPr>
+            <w:proofErr w:type="spellStart"/>
             <w:r>
               <w:rPr>
                 <w:rFonts w:ascii="Arial" w:eastAsia="Times New Roman" w:hAnsi="Arial" w:cs="Arial"/>
@@ -30411,6 +30810,7 @@
               </w:rPr>
               <w:t>max_time</w:t>
             </w:r>
+            <w:proofErr w:type="spellEnd"/>
           </w:p>
         </w:tc>
         <w:tc>
@@ -45347,8 +45747,694 @@
         </w:rPr>
       </w:pPr>
     </w:p>
+    <w:p>
+      <w:pPr>
+        <w:spacing w:after="0" w:line="240" w:lineRule="auto"/>
+        <w:jc w:val="center"/>
+        <w:rPr>
+          <w:rFonts w:ascii="Arial" w:eastAsia="Times New Roman" w:hAnsi="Arial" w:cs="Arial"/>
+          <w:sz w:val="18"/>
+          <w:szCs w:val="18"/>
+          <w:lang w:bidi="fa-IR"/>
+        </w:rPr>
+      </w:pPr>
+    </w:p>
+    <w:p>
+      <w:pPr>
+        <w:spacing w:after="0" w:line="240" w:lineRule="auto"/>
+        <w:rPr>
+          <w:rFonts w:ascii="Arial" w:eastAsia="Times New Roman" w:hAnsi="Arial" w:cs="Arial"/>
+          <w:sz w:val="18"/>
+          <w:szCs w:val="18"/>
+          <w:lang w:bidi="fa-IR"/>
+        </w:rPr>
+      </w:pPr>
+    </w:p>
+    <w:p>
+      <w:pPr>
+        <w:pStyle w:val="ListParagraph"/>
+        <w:spacing w:after="0"/>
+        <w:ind w:left="360"/>
+        <w:rPr>
+          <w:rFonts w:asciiTheme="majorBidi" w:hAnsiTheme="majorBidi" w:cstheme="majorBidi"/>
+          <w:color w:val="0070C0"/>
+          <w:sz w:val="24"/>
+          <w:szCs w:val="24"/>
+        </w:rPr>
+      </w:pPr>
+    </w:p>
+    <w:p>
+      <w:pPr>
+        <w:pStyle w:val="ListParagraph"/>
+        <w:numPr>
+          <w:ilvl w:val="0"/>
+          <w:numId w:val="2"/>
+        </w:numPr>
+        <w:spacing w:after="0"/>
+        <w:rPr>
+          <w:rFonts w:asciiTheme="majorBidi" w:hAnsiTheme="majorBidi" w:cstheme="majorBidi"/>
+          <w:color w:val="0070C0"/>
+          <w:sz w:val="24"/>
+          <w:szCs w:val="24"/>
+        </w:rPr>
+      </w:pPr>
+      <w:proofErr w:type="spellStart"/>
+      <w:r>
+        <w:rPr>
+          <w:rFonts w:asciiTheme="majorBidi" w:hAnsiTheme="majorBidi" w:cstheme="majorBidi"/>
+          <w:color w:val="0070C0"/>
+          <w:sz w:val="24"/>
+          <w:szCs w:val="24"/>
+        </w:rPr>
+        <w:t>Tab</w:t>
+      </w:r>
+      <w:r>
+        <w:rPr>
+          <w:rFonts w:asciiTheme="majorBidi" w:hAnsiTheme="majorBidi" w:cstheme="majorBidi"/>
+          <w:color w:val="0070C0"/>
+          <w:sz w:val="24"/>
+          <w:szCs w:val="24"/>
+        </w:rPr>
+        <w:t>u</w:t>
+      </w:r>
+      <w:proofErr w:type="spellEnd"/>
+      <w:r>
+        <w:rPr>
+          <w:rFonts w:asciiTheme="majorBidi" w:hAnsiTheme="majorBidi" w:cstheme="majorBidi"/>
+          <w:color w:val="0070C0"/>
+          <w:sz w:val="24"/>
+          <w:szCs w:val="24"/>
+        </w:rPr>
+        <w:t xml:space="preserve"> search algorithm:</w:t>
+      </w:r>
+    </w:p>
+    <w:p>
+      <w:pPr>
+        <w:spacing w:after="0" w:line="240" w:lineRule="auto"/>
+        <w:rPr>
+          <w:rFonts w:ascii="Arial" w:eastAsia="Times New Roman" w:hAnsi="Arial" w:cs="Arial"/>
+          <w:sz w:val="18"/>
+          <w:szCs w:val="18"/>
+          <w:lang w:bidi="fa-IR"/>
+        </w:rPr>
+      </w:pPr>
+    </w:p>
+    <w:p>
+      <w:pPr>
+        <w:pStyle w:val="ListParagraph"/>
+        <w:spacing w:after="0" w:line="240" w:lineRule="auto"/>
+        <w:ind w:left="360"/>
+        <w:jc w:val="center"/>
+        <w:rPr>
+          <w:rFonts w:ascii="Arial" w:eastAsia="Times New Roman" w:hAnsi="Arial" w:cs="Arial"/>
+          <w:sz w:val="18"/>
+          <w:szCs w:val="18"/>
+          <w:lang w:bidi="fa-IR"/>
+        </w:rPr>
+      </w:pPr>
+    </w:p>
+    <w:p>
+      <w:pPr>
+        <w:pStyle w:val="ListParagraph"/>
+        <w:spacing w:after="0" w:line="240" w:lineRule="auto"/>
+        <w:ind w:left="360"/>
+        <w:rPr>
+          <w:rFonts w:ascii="Arial" w:eastAsia="Times New Roman" w:hAnsi="Arial" w:cs="Arial"/>
+          <w:sz w:val="18"/>
+          <w:szCs w:val="18"/>
+          <w:lang w:bidi="fa-IR"/>
+        </w:rPr>
+      </w:pPr>
+    </w:p>
+    <w:p>
+      <w:pPr>
+        <w:pStyle w:val="ListParagraph"/>
+        <w:spacing w:after="0" w:line="240" w:lineRule="auto"/>
+        <w:ind w:left="360"/>
+        <w:jc w:val="center"/>
+        <w:rPr>
+          <w:rFonts w:ascii="Arial" w:eastAsia="Times New Roman" w:hAnsi="Arial" w:cs="Arial"/>
+          <w:sz w:val="18"/>
+          <w:szCs w:val="18"/>
+          <w:lang w:bidi="fa-IR"/>
+        </w:rPr>
+      </w:pPr>
+      <w:r>
+        <w:rPr>
+          <w:rFonts w:ascii="Arial" w:eastAsia="Times New Roman" w:hAnsi="Arial" w:cs="Arial"/>
+          <w:noProof/>
+          <w:sz w:val="18"/>
+          <w:szCs w:val="18"/>
+          <w:lang w:bidi="fa-IR"/>
+        </w:rPr>
+        <w:drawing>
+          <wp:inline distT="0" distB="0" distL="0" distR="0" wp14:anchorId="754A3991" wp14:editId="2394FAAB">
+            <wp:extent cx="3943350" cy="2333991"/>
+            <wp:effectExtent l="0" t="0" r="0" b="9525"/>
+            <wp:docPr id="9" name="Picture 9"/>
+            <wp:cNvGraphicFramePr>
+              <a:graphicFrameLocks xmlns:a="http://schemas.openxmlformats.org/drawingml/2006/main" noChangeAspect="1"/>
+            </wp:cNvGraphicFramePr>
+            <a:graphic xmlns:a="http://schemas.openxmlformats.org/drawingml/2006/main">
+              <a:graphicData uri="http://schemas.openxmlformats.org/drawingml/2006/picture">
+                <pic:pic xmlns:pic="http://schemas.openxmlformats.org/drawingml/2006/picture">
+                  <pic:nvPicPr>
+                    <pic:cNvPr id="0" name="Picture 2"/>
+                    <pic:cNvPicPr>
+                      <a:picLocks noChangeAspect="1" noChangeArrowheads="1"/>
+                    </pic:cNvPicPr>
+                  </pic:nvPicPr>
+                  <pic:blipFill>
+                    <a:blip r:embed="rId31">
+                      <a:extLst>
+                        <a:ext uri="{28A0092B-C50C-407E-A947-70E740481C1C}">
+                          <a14:useLocalDpi xmlns:a14="http://schemas.microsoft.com/office/drawing/2010/main" val="0"/>
+                        </a:ext>
+                      </a:extLst>
+                    </a:blip>
+                    <a:srcRect/>
+                    <a:stretch>
+                      <a:fillRect/>
+                    </a:stretch>
+                  </pic:blipFill>
+                  <pic:spPr bwMode="auto">
+                    <a:xfrm>
+                      <a:off x="0" y="0"/>
+                      <a:ext cx="3954689" cy="2340702"/>
+                    </a:xfrm>
+                    <a:prstGeom prst="rect">
+                      <a:avLst/>
+                    </a:prstGeom>
+                    <a:noFill/>
+                    <a:ln>
+                      <a:noFill/>
+                    </a:ln>
+                  </pic:spPr>
+                </pic:pic>
+              </a:graphicData>
+            </a:graphic>
+          </wp:inline>
+        </w:drawing>
+      </w:r>
+    </w:p>
+    <w:p>
+      <w:pPr>
+        <w:pStyle w:val="ListParagraph"/>
+        <w:spacing w:after="0" w:line="240" w:lineRule="auto"/>
+        <w:ind w:left="360"/>
+        <w:rPr>
+          <w:rFonts w:ascii="Arial" w:eastAsia="Times New Roman" w:hAnsi="Arial" w:cs="Arial"/>
+          <w:sz w:val="18"/>
+          <w:szCs w:val="18"/>
+          <w:lang w:bidi="fa-IR"/>
+        </w:rPr>
+      </w:pPr>
+    </w:p>
+    <w:p>
+      <w:pPr>
+        <w:pStyle w:val="ListParagraph"/>
+        <w:spacing w:after="0" w:line="240" w:lineRule="auto"/>
+        <w:ind w:left="360"/>
+        <w:rPr>
+          <w:rFonts w:ascii="Arial" w:eastAsia="Times New Roman" w:hAnsi="Arial" w:cs="Arial"/>
+          <w:sz w:val="18"/>
+          <w:szCs w:val="18"/>
+          <w:lang w:bidi="fa-IR"/>
+        </w:rPr>
+      </w:pPr>
+    </w:p>
+    <w:p>
+      <w:pPr>
+        <w:ind w:left="360"/>
+        <w:rPr>
+          <w:rFonts w:asciiTheme="majorBidi" w:hAnsiTheme="majorBidi" w:cstheme="majorBidi"/>
+          <w:b/>
+          <w:bCs/>
+          <w:i/>
+          <w:iCs/>
+        </w:rPr>
+      </w:pPr>
+      <w:r>
+        <w:rPr>
+          <w:rFonts w:asciiTheme="majorBidi" w:hAnsiTheme="majorBidi" w:cstheme="majorBidi"/>
+          <w:b/>
+          <w:bCs/>
+          <w:i/>
+          <w:iCs/>
+        </w:rPr>
+        <w:t>“</w:t>
+      </w:r>
+      <w:r>
+        <w:rPr>
+          <w:rFonts w:asciiTheme="majorBidi" w:hAnsiTheme="majorBidi" w:cstheme="majorBidi"/>
+          <w:b/>
+          <w:bCs/>
+          <w:i/>
+          <w:iCs/>
+        </w:rPr>
+        <w:t xml:space="preserve">Initial starting </w:t>
+      </w:r>
+      <w:proofErr w:type="gramStart"/>
+      <w:r>
+        <w:rPr>
+          <w:rFonts w:asciiTheme="majorBidi" w:hAnsiTheme="majorBidi" w:cstheme="majorBidi"/>
+          <w:b/>
+          <w:bCs/>
+          <w:i/>
+          <w:iCs/>
+        </w:rPr>
+        <w:t>point</w:t>
+      </w:r>
+      <w:r>
+        <w:rPr>
+          <w:rFonts w:asciiTheme="majorBidi" w:hAnsiTheme="majorBidi" w:cstheme="majorBidi"/>
+          <w:b/>
+          <w:bCs/>
+          <w:i/>
+          <w:iCs/>
+        </w:rPr>
+        <w:t>(</w:t>
+      </w:r>
+      <w:r>
+        <w:rPr>
+          <w:rFonts w:asciiTheme="majorBidi" w:hAnsiTheme="majorBidi" w:cstheme="majorBidi"/>
+          <w:b/>
+          <w:bCs/>
+          <w:i/>
+          <w:iCs/>
+        </w:rPr>
+        <w:t xml:space="preserve"> </w:t>
+      </w:r>
+      <w:r>
+        <w:rPr>
+          <w:rFonts w:asciiTheme="majorBidi" w:hAnsiTheme="majorBidi" w:cstheme="majorBidi"/>
+          <w:b/>
+          <w:bCs/>
+          <w:i/>
+          <w:iCs/>
+        </w:rPr>
+        <w:t>)</w:t>
+      </w:r>
+      <w:proofErr w:type="gramEnd"/>
+      <w:r>
+        <w:rPr>
+          <w:rFonts w:asciiTheme="majorBidi" w:hAnsiTheme="majorBidi" w:cstheme="majorBidi"/>
+          <w:b/>
+          <w:bCs/>
+          <w:i/>
+          <w:iCs/>
+        </w:rPr>
+        <w:t>”:</w:t>
+      </w:r>
+    </w:p>
+    <w:p>
+      <w:pPr>
+        <w:pStyle w:val="ListParagraph"/>
+        <w:spacing w:after="0"/>
+        <w:rPr>
+          <w:rFonts w:asciiTheme="majorBidi" w:hAnsiTheme="majorBidi" w:cstheme="majorBidi"/>
+          <w:color w:val="000000" w:themeColor="text1"/>
+          <w:sz w:val="24"/>
+          <w:szCs w:val="24"/>
+        </w:rPr>
+      </w:pPr>
+      <w:r>
+        <w:rPr>
+          <w:rFonts w:asciiTheme="majorBidi" w:hAnsiTheme="majorBidi" w:cstheme="majorBidi"/>
+          <w:color w:val="000000" w:themeColor="text1"/>
+          <w:sz w:val="24"/>
+          <w:szCs w:val="24"/>
+        </w:rPr>
+        <w:t>just like simulated annealing approach</w:t>
+      </w:r>
+      <w:r>
+        <w:rPr>
+          <w:rFonts w:asciiTheme="majorBidi" w:hAnsiTheme="majorBidi" w:cstheme="majorBidi"/>
+          <w:color w:val="000000" w:themeColor="text1"/>
+          <w:sz w:val="24"/>
+          <w:szCs w:val="24"/>
+        </w:rPr>
+        <w:t xml:space="preserve"> r</w:t>
+      </w:r>
+      <w:r>
+        <w:rPr>
+          <w:rFonts w:asciiTheme="majorBidi" w:hAnsiTheme="majorBidi" w:cstheme="majorBidi"/>
+          <w:color w:val="000000" w:themeColor="text1"/>
+          <w:sz w:val="24"/>
+          <w:szCs w:val="24"/>
+        </w:rPr>
+        <w:t xml:space="preserve">andom and heuristic manner </w:t>
+      </w:r>
+      <w:r>
+        <w:rPr>
+          <w:rFonts w:asciiTheme="majorBidi" w:hAnsiTheme="majorBidi" w:cstheme="majorBidi"/>
+          <w:color w:val="000000" w:themeColor="text1"/>
+          <w:sz w:val="24"/>
+          <w:szCs w:val="24"/>
+        </w:rPr>
+        <w:t>use</w:t>
+      </w:r>
+      <w:r>
+        <w:rPr>
+          <w:rFonts w:asciiTheme="majorBidi" w:hAnsiTheme="majorBidi" w:cstheme="majorBidi"/>
+          <w:color w:val="000000" w:themeColor="text1"/>
+          <w:sz w:val="24"/>
+          <w:szCs w:val="24"/>
+        </w:rPr>
+        <w:t xml:space="preserve"> to create initial solution</w:t>
+      </w:r>
+      <w:r>
+        <w:rPr>
+          <w:rFonts w:asciiTheme="majorBidi" w:hAnsiTheme="majorBidi" w:cstheme="majorBidi"/>
+          <w:color w:val="000000" w:themeColor="text1"/>
+          <w:sz w:val="24"/>
+          <w:szCs w:val="24"/>
+        </w:rPr>
+        <w:t>.</w:t>
+      </w:r>
+    </w:p>
+    <w:p>
+      <w:pPr>
+        <w:ind w:left="360"/>
+        <w:rPr>
+          <w:rFonts w:asciiTheme="majorBidi" w:hAnsiTheme="majorBidi" w:cstheme="majorBidi"/>
+          <w:b/>
+          <w:bCs/>
+          <w:i/>
+          <w:iCs/>
+        </w:rPr>
+      </w:pPr>
+    </w:p>
+    <w:p>
+      <w:pPr>
+        <w:ind w:left="360"/>
+        <w:rPr>
+          <w:rFonts w:asciiTheme="majorBidi" w:hAnsiTheme="majorBidi" w:cstheme="majorBidi"/>
+          <w:b/>
+          <w:bCs/>
+          <w:i/>
+          <w:iCs/>
+        </w:rPr>
+      </w:pPr>
+      <w:r>
+        <w:rPr>
+          <w:rFonts w:asciiTheme="majorBidi" w:hAnsiTheme="majorBidi" w:cstheme="majorBidi"/>
+          <w:b/>
+          <w:bCs/>
+          <w:i/>
+          <w:iCs/>
+        </w:rPr>
+        <w:t>“</w:t>
+      </w:r>
+      <w:r>
+        <w:rPr>
+          <w:rFonts w:asciiTheme="majorBidi" w:hAnsiTheme="majorBidi" w:cstheme="majorBidi"/>
+          <w:b/>
+          <w:bCs/>
+          <w:i/>
+          <w:iCs/>
+        </w:rPr>
+        <w:t>I</w:t>
+      </w:r>
+      <w:r>
+        <w:rPr>
+          <w:rFonts w:asciiTheme="majorBidi" w:hAnsiTheme="majorBidi" w:cstheme="majorBidi"/>
+          <w:b/>
+          <w:bCs/>
+          <w:i/>
+          <w:iCs/>
+        </w:rPr>
+        <w:t>mprove</w:t>
+      </w:r>
+      <w:r>
+        <w:rPr>
+          <w:rFonts w:asciiTheme="majorBidi" w:hAnsiTheme="majorBidi" w:cstheme="majorBidi"/>
+          <w:b/>
+          <w:bCs/>
+          <w:i/>
+          <w:iCs/>
+        </w:rPr>
+        <w:t>(</w:t>
+      </w:r>
+      <w:proofErr w:type="spellStart"/>
+      <w:proofErr w:type="gramStart"/>
+      <w:r>
+        <w:rPr>
+          <w:rFonts w:asciiTheme="majorBidi" w:hAnsiTheme="majorBidi" w:cstheme="majorBidi"/>
+          <w:b/>
+          <w:bCs/>
+          <w:i/>
+          <w:iCs/>
+        </w:rPr>
+        <w:t>x,H</w:t>
+      </w:r>
+      <w:proofErr w:type="spellEnd"/>
+      <w:proofErr w:type="gramEnd"/>
+      <w:r>
+        <w:rPr>
+          <w:rFonts w:asciiTheme="majorBidi" w:hAnsiTheme="majorBidi" w:cstheme="majorBidi"/>
+          <w:b/>
+          <w:bCs/>
+          <w:i/>
+          <w:iCs/>
+        </w:rPr>
+        <w:t>)”:</w:t>
+      </w:r>
+    </w:p>
+    <w:p>
+      <w:pPr>
+        <w:pStyle w:val="ListParagraph"/>
+        <w:spacing w:after="0"/>
+        <w:rPr>
+          <w:rFonts w:asciiTheme="majorBidi" w:hAnsiTheme="majorBidi" w:cstheme="majorBidi"/>
+          <w:color w:val="000000" w:themeColor="text1"/>
+          <w:sz w:val="24"/>
+          <w:szCs w:val="24"/>
+        </w:rPr>
+      </w:pPr>
+      <w:r>
+        <w:rPr>
+          <w:rFonts w:asciiTheme="majorBidi" w:hAnsiTheme="majorBidi" w:cstheme="majorBidi"/>
+          <w:color w:val="000000" w:themeColor="text1"/>
+          <w:sz w:val="24"/>
+          <w:szCs w:val="24"/>
+        </w:rPr>
+        <w:t xml:space="preserve">Create candidate solution list consist of n/2 </w:t>
+      </w:r>
+      <w:r>
+        <w:rPr>
+          <w:rFonts w:asciiTheme="majorBidi" w:hAnsiTheme="majorBidi" w:cstheme="majorBidi"/>
+          <w:color w:val="000000" w:themeColor="text1"/>
+          <w:sz w:val="24"/>
+          <w:szCs w:val="24"/>
+        </w:rPr>
+        <w:t>backward,</w:t>
+      </w:r>
+      <w:r>
+        <w:rPr>
+          <w:rFonts w:asciiTheme="majorBidi" w:hAnsiTheme="majorBidi" w:cstheme="majorBidi"/>
+          <w:color w:val="000000" w:themeColor="text1"/>
+          <w:sz w:val="24"/>
+          <w:szCs w:val="24"/>
+        </w:rPr>
+        <w:t xml:space="preserve"> n/2 forward exchange result and.</w:t>
+      </w:r>
+    </w:p>
+    <w:p>
+      <w:pPr>
+        <w:pStyle w:val="ListParagraph"/>
+        <w:spacing w:after="0"/>
+        <w:rPr>
+          <w:rFonts w:asciiTheme="majorBidi" w:hAnsiTheme="majorBidi" w:cstheme="majorBidi"/>
+          <w:color w:val="000000" w:themeColor="text1"/>
+          <w:sz w:val="24"/>
+          <w:szCs w:val="24"/>
+        </w:rPr>
+      </w:pPr>
+      <w:r>
+        <w:rPr>
+          <w:rFonts w:asciiTheme="majorBidi" w:hAnsiTheme="majorBidi" w:cstheme="majorBidi"/>
+          <w:color w:val="000000" w:themeColor="text1"/>
+          <w:sz w:val="24"/>
+          <w:szCs w:val="24"/>
+        </w:rPr>
+        <w:t>Then sort the candidate list and choose first best feasible solution base</w:t>
+      </w:r>
+      <w:r>
+        <w:rPr>
+          <w:rFonts w:asciiTheme="majorBidi" w:hAnsiTheme="majorBidi" w:cstheme="majorBidi"/>
+          <w:color w:val="000000" w:themeColor="text1"/>
+          <w:sz w:val="24"/>
+          <w:szCs w:val="24"/>
+        </w:rPr>
+        <w:t>d</w:t>
+      </w:r>
+      <w:r>
+        <w:rPr>
+          <w:rFonts w:asciiTheme="majorBidi" w:hAnsiTheme="majorBidi" w:cstheme="majorBidi"/>
+          <w:color w:val="000000" w:themeColor="text1"/>
+          <w:sz w:val="24"/>
+          <w:szCs w:val="24"/>
+        </w:rPr>
+        <w:t xml:space="preserve"> on actions in </w:t>
+      </w:r>
+      <w:proofErr w:type="spellStart"/>
+      <w:r>
+        <w:rPr>
+          <w:rFonts w:asciiTheme="majorBidi" w:hAnsiTheme="majorBidi" w:cstheme="majorBidi"/>
+          <w:color w:val="000000" w:themeColor="text1"/>
+          <w:sz w:val="24"/>
+          <w:szCs w:val="24"/>
+        </w:rPr>
+        <w:t>t</w:t>
+      </w:r>
+      <w:r>
+        <w:rPr>
+          <w:rFonts w:asciiTheme="majorBidi" w:hAnsiTheme="majorBidi" w:cstheme="majorBidi"/>
+          <w:color w:val="000000" w:themeColor="text1"/>
+          <w:sz w:val="24"/>
+          <w:szCs w:val="24"/>
+        </w:rPr>
+        <w:t>abu</w:t>
+      </w:r>
+      <w:proofErr w:type="spellEnd"/>
+      <w:r>
+        <w:rPr>
+          <w:rFonts w:asciiTheme="majorBidi" w:hAnsiTheme="majorBidi" w:cstheme="majorBidi"/>
+          <w:color w:val="000000" w:themeColor="text1"/>
+          <w:sz w:val="24"/>
+          <w:szCs w:val="24"/>
+        </w:rPr>
+        <w:t xml:space="preserve"> list</w:t>
+      </w:r>
+      <w:r>
+        <w:rPr>
+          <w:rFonts w:asciiTheme="majorBidi" w:hAnsiTheme="majorBidi" w:cstheme="majorBidi"/>
+          <w:color w:val="000000" w:themeColor="text1"/>
+          <w:sz w:val="24"/>
+          <w:szCs w:val="24"/>
+        </w:rPr>
+        <w:t xml:space="preserve"> and then add new action to </w:t>
+      </w:r>
+      <w:proofErr w:type="spellStart"/>
+      <w:r>
+        <w:rPr>
+          <w:rFonts w:asciiTheme="majorBidi" w:hAnsiTheme="majorBidi" w:cstheme="majorBidi"/>
+          <w:color w:val="000000" w:themeColor="text1"/>
+          <w:sz w:val="24"/>
+          <w:szCs w:val="24"/>
+        </w:rPr>
+        <w:t>tabu</w:t>
+      </w:r>
+      <w:proofErr w:type="spellEnd"/>
+      <w:r>
+        <w:rPr>
+          <w:rFonts w:asciiTheme="majorBidi" w:hAnsiTheme="majorBidi" w:cstheme="majorBidi"/>
+          <w:color w:val="000000" w:themeColor="text1"/>
+          <w:sz w:val="24"/>
+          <w:szCs w:val="24"/>
+        </w:rPr>
+        <w:t xml:space="preserve"> lis</w:t>
+      </w:r>
+      <w:r>
+        <w:rPr>
+          <w:rFonts w:asciiTheme="majorBidi" w:hAnsiTheme="majorBidi" w:cstheme="majorBidi"/>
+          <w:color w:val="000000" w:themeColor="text1"/>
+          <w:sz w:val="24"/>
+          <w:szCs w:val="24"/>
+        </w:rPr>
+        <w:t>t.</w:t>
+      </w:r>
+    </w:p>
+    <w:p>
+      <w:pPr>
+        <w:pStyle w:val="ListParagraph"/>
+        <w:spacing w:after="0"/>
+        <w:rPr>
+          <w:rFonts w:asciiTheme="majorBidi" w:hAnsiTheme="majorBidi" w:cstheme="majorBidi"/>
+          <w:color w:val="000000" w:themeColor="text1"/>
+          <w:sz w:val="24"/>
+          <w:szCs w:val="24"/>
+        </w:rPr>
+      </w:pPr>
+    </w:p>
+    <w:p>
+      <w:pPr>
+        <w:ind w:left="360"/>
+        <w:rPr>
+          <w:rFonts w:asciiTheme="majorBidi" w:hAnsiTheme="majorBidi" w:cstheme="majorBidi"/>
+          <w:b/>
+          <w:bCs/>
+          <w:i/>
+          <w:iCs/>
+        </w:rPr>
+      </w:pPr>
+      <w:r>
+        <w:rPr>
+          <w:rFonts w:asciiTheme="majorBidi" w:hAnsiTheme="majorBidi" w:cstheme="majorBidi"/>
+          <w:b/>
+          <w:bCs/>
+          <w:i/>
+          <w:iCs/>
+        </w:rPr>
+        <w:t>“</w:t>
+      </w:r>
+      <w:r>
+        <w:rPr>
+          <w:rFonts w:asciiTheme="majorBidi" w:hAnsiTheme="majorBidi" w:cstheme="majorBidi"/>
+          <w:b/>
+          <w:bCs/>
+          <w:i/>
+          <w:iCs/>
+        </w:rPr>
+        <w:t>update</w:t>
+      </w:r>
+      <w:r>
+        <w:rPr>
+          <w:rFonts w:asciiTheme="majorBidi" w:hAnsiTheme="majorBidi" w:cstheme="majorBidi"/>
+          <w:b/>
+          <w:bCs/>
+          <w:i/>
+          <w:iCs/>
+        </w:rPr>
+        <w:t>(</w:t>
+      </w:r>
+      <w:r>
+        <w:rPr>
+          <w:rFonts w:asciiTheme="majorBidi" w:hAnsiTheme="majorBidi" w:cstheme="majorBidi"/>
+          <w:b/>
+          <w:bCs/>
+          <w:i/>
+          <w:iCs/>
+        </w:rPr>
+        <w:t>H</w:t>
+      </w:r>
+      <w:r>
+        <w:rPr>
+          <w:rFonts w:asciiTheme="majorBidi" w:hAnsiTheme="majorBidi" w:cstheme="majorBidi"/>
+          <w:b/>
+          <w:bCs/>
+          <w:i/>
+          <w:iCs/>
+        </w:rPr>
+        <w:t>)”:</w:t>
+      </w:r>
+    </w:p>
+    <w:p>
+      <w:pPr>
+        <w:pStyle w:val="ListParagraph"/>
+        <w:spacing w:after="0" w:line="240" w:lineRule="auto"/>
+        <w:ind w:left="360"/>
+        <w:rPr>
+          <w:rFonts w:ascii="Arial" w:eastAsia="Times New Roman" w:hAnsi="Arial" w:cs="Arial"/>
+          <w:sz w:val="18"/>
+          <w:szCs w:val="18"/>
+          <w:lang w:bidi="fa-IR"/>
+        </w:rPr>
+      </w:pPr>
+    </w:p>
     <w:sectPr>
-      <w:headerReference w:type="default" r:id="rId31"/>
+      <w:headerReference w:type="default" r:id="rId32"/>
       <w:pgSz w:w="12240" w:h="15840"/>
       <w:pgMar w:top="1440" w:right="1440" w:bottom="1440" w:left="1440" w:header="720" w:footer="144" w:gutter="0"/>
       <w:cols w:space="720"/>
@@ -45974,7 +47060,7 @@
   <w:abstractNum w:abstractNumId="1" w15:restartNumberingAfterBreak="0">
     <w:nsid w:val="470C646B"/>
     <w:multiLevelType w:val="hybridMultilevel"/>
-    <w:tmpl w:val="A5B6CEC6"/>
+    <w:tmpl w:val="E38ADB8E"/>
     <w:lvl w:ilvl="0" w:tplc="04090001">
       <w:start w:val="1"/>
       <w:numFmt w:val="bullet"/>
@@ -46868,7 +47954,6 @@
   <w:style w:type="character" w:default="1" w:styleId="DefaultParagraphFont">
     <w:name w:val="Default Paragraph Font"/>
     <w:uiPriority w:val="1"/>
-    <w:semiHidden/>
     <w:unhideWhenUsed/>
   </w:style>
   <w:style w:type="table" w:default="1" w:styleId="TableNormal">
@@ -47528,7 +48613,7 @@
 </file>
 
 <file path=customXml/itemProps1.xml><?xml version="1.0" encoding="utf-8"?>
-<ds:datastoreItem xmlns:ds="http://schemas.openxmlformats.org/officeDocument/2006/customXml" ds:itemID="{E8197656-244D-4980-B7A9-21BCD7E53091}">
+<ds:datastoreItem xmlns:ds="http://schemas.openxmlformats.org/officeDocument/2006/customXml" ds:itemID="{30E4A00A-0177-4722-83D9-1702A9A3030F}">
   <ds:schemaRefs>
     <ds:schemaRef ds:uri="http://schemas.openxmlformats.org/officeDocument/2006/bibliography"/>
   </ds:schemaRefs>

</xml_diff>

<commit_message>
avg costs per tabu list size plots added
</commit_message>
<xml_diff>
--- a/hw3_Tabu search/document.docx
+++ b/hw3_Tabu search/document.docx
@@ -65,19 +65,8 @@
           <w:sz w:val="28"/>
           <w:szCs w:val="28"/>
         </w:rPr>
-        <w:t xml:space="preserve">, </w:t>
-      </w:r>
-      <w:proofErr w:type="spellStart"/>
-      <w:r>
-        <w:rPr>
-          <w:rFonts w:asciiTheme="majorBidi" w:hAnsiTheme="majorBidi" w:cstheme="majorBidi"/>
-          <w:color w:val="000000" w:themeColor="text1"/>
-          <w:sz w:val="28"/>
-          <w:szCs w:val="28"/>
-        </w:rPr>
-        <w:t>Tabu</w:t>
-      </w:r>
-      <w:proofErr w:type="spellEnd"/>
+        <w:t>, Tabu</w:t>
+      </w:r>
       <w:r>
         <w:rPr>
           <w:rFonts w:asciiTheme="majorBidi" w:hAnsiTheme="majorBidi" w:cstheme="majorBidi"/>
@@ -870,7 +859,6 @@
         </w:rPr>
         <w:t xml:space="preserve"> </w:t>
       </w:r>
-      <w:proofErr w:type="spellStart"/>
       <w:r>
         <w:rPr>
           <w:rFonts w:asciiTheme="majorBidi" w:hAnsiTheme="majorBidi" w:cstheme="majorBidi"/>
@@ -878,7 +866,6 @@
         </w:rPr>
         <w:t>i</w:t>
       </w:r>
-      <w:proofErr w:type="spellEnd"/>
       <w:r>
         <w:rPr>
           <w:rFonts w:asciiTheme="majorBidi" w:hAnsiTheme="majorBidi" w:cstheme="majorBidi"/>
@@ -970,8 +957,6 @@
         </w:rPr>
         <w:t>“</w:t>
       </w:r>
-      <w:proofErr w:type="spellStart"/>
-      <w:proofErr w:type="gramStart"/>
       <w:r>
         <w:rPr>
           <w:rFonts w:asciiTheme="majorBidi" w:hAnsiTheme="majorBidi" w:cstheme="majorBidi"/>
@@ -979,8 +964,6 @@
         </w:rPr>
         <w:t>i,j</w:t>
       </w:r>
-      <w:proofErr w:type="spellEnd"/>
-      <w:proofErr w:type="gramEnd"/>
       <w:r>
         <w:rPr>
           <w:rFonts w:asciiTheme="majorBidi" w:hAnsiTheme="majorBidi" w:cstheme="majorBidi"/>
@@ -1162,21 +1145,12 @@
         </w:rPr>
         <w:t xml:space="preserve"> </w:t>
       </w:r>
-      <w:proofErr w:type="spellStart"/>
       <w:r>
         <w:rPr>
           <w:rFonts w:asciiTheme="majorBidi" w:hAnsiTheme="majorBidi" w:cstheme="majorBidi"/>
           <w:lang w:bidi="fa-IR"/>
         </w:rPr>
-        <w:t>i</w:t>
-      </w:r>
-      <w:proofErr w:type="spellEnd"/>
-      <w:r>
-        <w:rPr>
-          <w:rFonts w:asciiTheme="majorBidi" w:hAnsiTheme="majorBidi" w:cstheme="majorBidi"/>
-          <w:lang w:bidi="fa-IR"/>
-        </w:rPr>
-        <w:t>,</w:t>
+        <w:t>i,</w:t>
       </w:r>
       <w:r>
         <w:rPr>
@@ -1246,23 +1220,7 @@
           <w:rFonts w:asciiTheme="majorBidi" w:hAnsiTheme="majorBidi" w:cstheme="majorBidi"/>
           <w:lang w:bidi="fa-IR"/>
         </w:rPr>
-        <w:t xml:space="preserve"> with random “h, </w:t>
-      </w:r>
-      <w:proofErr w:type="spellStart"/>
-      <w:r>
-        <w:rPr>
-          <w:rFonts w:asciiTheme="majorBidi" w:hAnsiTheme="majorBidi" w:cstheme="majorBidi"/>
-          <w:lang w:bidi="fa-IR"/>
-        </w:rPr>
-        <w:t>i</w:t>
-      </w:r>
-      <w:proofErr w:type="spellEnd"/>
-      <w:r>
-        <w:rPr>
-          <w:rFonts w:asciiTheme="majorBidi" w:hAnsiTheme="majorBidi" w:cstheme="majorBidi"/>
-          <w:lang w:bidi="fa-IR"/>
-        </w:rPr>
-        <w:t>, j” parameters</w:t>
+        <w:t xml:space="preserve"> with random “h, i, j” parameters</w:t>
       </w:r>
       <w:r>
         <w:rPr>
@@ -1511,28 +1469,8 @@
           <w:szCs w:val="18"/>
           <w:lang w:bidi="fa-IR"/>
         </w:rPr>
-        <w:t> </w:t>
-      </w:r>
-      <w:proofErr w:type="spellStart"/>
-      <w:proofErr w:type="gramStart"/>
-      <w:r>
-        <w:rPr>
-          <w:sz w:val="18"/>
-          <w:szCs w:val="18"/>
-          <w:lang w:bidi="fa-IR"/>
-        </w:rPr>
-        <w:t>randrange</w:t>
-      </w:r>
-      <w:proofErr w:type="spellEnd"/>
-      <w:r>
-        <w:rPr>
-          <w:sz w:val="18"/>
-          <w:szCs w:val="18"/>
-          <w:lang w:bidi="fa-IR"/>
-        </w:rPr>
-        <w:t>(</w:t>
-      </w:r>
-      <w:proofErr w:type="gramEnd"/>
+        <w:t> randrange(</w:t>
+      </w:r>
       <w:r>
         <w:rPr>
           <w:color w:val="AE81FF"/>
@@ -1603,24 +1541,7 @@
           <w:lang w:bidi="fa-IR"/>
         </w:rPr>
         <w:tab/>
-      </w:r>
-      <w:proofErr w:type="spellStart"/>
-      <w:r>
-        <w:rPr>
-          <w:sz w:val="18"/>
-          <w:szCs w:val="18"/>
-          <w:lang w:bidi="fa-IR"/>
-        </w:rPr>
-        <w:t>i</w:t>
-      </w:r>
-      <w:proofErr w:type="spellEnd"/>
-      <w:r>
-        <w:rPr>
-          <w:sz w:val="18"/>
-          <w:szCs w:val="18"/>
-          <w:lang w:bidi="fa-IR"/>
-        </w:rPr>
-        <w:t> </w:t>
+        <w:t>i </w:t>
       </w:r>
       <w:r>
         <w:rPr>
@@ -1750,7 +1671,6 @@
         </w:rPr>
         <w:t> </w:t>
       </w:r>
-      <w:proofErr w:type="gramStart"/>
       <w:r>
         <w:rPr>
           <w:color w:val="66D9EF"/>
@@ -1766,28 +1686,8 @@
           <w:szCs w:val="18"/>
           <w:lang w:bidi="fa-IR"/>
         </w:rPr>
-        <w:t>(</w:t>
-      </w:r>
-      <w:proofErr w:type="spellStart"/>
-      <w:proofErr w:type="gramEnd"/>
-      <w:r>
-        <w:rPr>
-          <w:sz w:val="18"/>
-          <w:szCs w:val="18"/>
-          <w:lang w:bidi="fa-IR"/>
-        </w:rPr>
-        <w:t>i</w:t>
-      </w:r>
-      <w:proofErr w:type="spellEnd"/>
-      <w:r>
-        <w:rPr>
-          <w:sz w:val="18"/>
-          <w:szCs w:val="18"/>
-          <w:lang w:bidi="fa-IR"/>
-        </w:rPr>
-        <w:t>, </w:t>
-      </w:r>
-      <w:proofErr w:type="spellStart"/>
+        <w:t>(i, </w:t>
+      </w:r>
       <w:r>
         <w:rPr>
           <w:color w:val="66D9EF"/>
@@ -1797,7 +1697,6 @@
         </w:rPr>
         <w:t>len</w:t>
       </w:r>
-      <w:proofErr w:type="spellEnd"/>
       <w:r>
         <w:rPr>
           <w:sz w:val="18"/>
@@ -2034,7 +1933,6 @@
         </w:rPr>
         <w:t> </w:t>
       </w:r>
-      <w:proofErr w:type="spellStart"/>
       <w:r>
         <w:rPr>
           <w:color w:val="A6E22E"/>
@@ -2042,35 +1940,15 @@
           <w:szCs w:val="18"/>
           <w:lang w:bidi="fa-IR"/>
         </w:rPr>
-        <w:t>get_</w:t>
-      </w:r>
-      <w:proofErr w:type="gramStart"/>
-      <w:r>
-        <w:rPr>
-          <w:color w:val="A6E22E"/>
+        <w:t>get_neighbor</w:t>
+      </w:r>
+      <w:r>
+        <w:rPr>
           <w:sz w:val="18"/>
           <w:szCs w:val="18"/>
           <w:lang w:bidi="fa-IR"/>
         </w:rPr>
-        <w:t>neighbor</w:t>
-      </w:r>
-      <w:proofErr w:type="spellEnd"/>
-      <w:r>
-        <w:rPr>
-          <w:sz w:val="18"/>
-          <w:szCs w:val="18"/>
-          <w:lang w:bidi="fa-IR"/>
-        </w:rPr>
-        <w:t>(</w:t>
-      </w:r>
-      <w:proofErr w:type="gramEnd"/>
-      <w:r>
-        <w:rPr>
-          <w:sz w:val="18"/>
-          <w:szCs w:val="18"/>
-          <w:lang w:bidi="fa-IR"/>
-        </w:rPr>
-        <w:t>problem, dependencies, state, cost):</w:t>
+        <w:t>(problem, dependencies, state, cost):</w:t>
       </w:r>
     </w:p>
     <w:p>
@@ -2173,34 +2051,15 @@
           <w:szCs w:val="18"/>
           <w:lang w:bidi="fa-IR"/>
         </w:rPr>
-        <w:t>fpp3</w:t>
-      </w:r>
-      <w:proofErr w:type="gramStart"/>
-      <w:r>
-        <w:rPr>
-          <w:color w:val="A6E22E"/>
+        <w:t>fpp3exchange</w:t>
+      </w:r>
+      <w:r>
+        <w:rPr>
           <w:sz w:val="18"/>
           <w:szCs w:val="18"/>
           <w:lang w:bidi="fa-IR"/>
         </w:rPr>
-        <w:t>exchange</w:t>
-      </w:r>
-      <w:r>
-        <w:rPr>
-          <w:sz w:val="18"/>
-          <w:szCs w:val="18"/>
-          <w:lang w:bidi="fa-IR"/>
-        </w:rPr>
-        <w:t>(</w:t>
-      </w:r>
-      <w:proofErr w:type="gramEnd"/>
-      <w:r>
-        <w:rPr>
-          <w:sz w:val="18"/>
-          <w:szCs w:val="18"/>
-          <w:lang w:bidi="fa-IR"/>
-        </w:rPr>
-        <w:t>problem, dependencies, state)</w:t>
+        <w:t>(problem, dependencies, state)</w:t>
       </w:r>
     </w:p>
     <w:p>
@@ -2266,34 +2125,15 @@
           <w:szCs w:val="18"/>
           <w:lang w:bidi="fa-IR"/>
         </w:rPr>
-        <w:t>bpp3</w:t>
-      </w:r>
-      <w:proofErr w:type="gramStart"/>
-      <w:r>
-        <w:rPr>
-          <w:color w:val="A6E22E"/>
+        <w:t>bpp3exchange</w:t>
+      </w:r>
+      <w:r>
+        <w:rPr>
           <w:sz w:val="18"/>
           <w:szCs w:val="18"/>
           <w:lang w:bidi="fa-IR"/>
         </w:rPr>
-        <w:t>exchange</w:t>
-      </w:r>
-      <w:r>
-        <w:rPr>
-          <w:sz w:val="18"/>
-          <w:szCs w:val="18"/>
-          <w:lang w:bidi="fa-IR"/>
-        </w:rPr>
-        <w:t>(</w:t>
-      </w:r>
-      <w:proofErr w:type="gramEnd"/>
-      <w:r>
-        <w:rPr>
-          <w:sz w:val="18"/>
-          <w:szCs w:val="18"/>
-          <w:lang w:bidi="fa-IR"/>
-        </w:rPr>
-        <w:t>problem, dependencies, state)</w:t>
+        <w:t>(problem, dependencies, state)</w:t>
       </w:r>
     </w:p>
     <w:p>
@@ -4580,23 +4420,7 @@
           <w:rFonts w:asciiTheme="majorBidi" w:hAnsiTheme="majorBidi" w:cstheme="majorBidi"/>
           <w:color w:val="000000" w:themeColor="text1"/>
         </w:rPr>
-        <w:t xml:space="preserve"> </w:t>
-      </w:r>
-      <w:proofErr w:type="gramStart"/>
-      <w:r>
-        <w:rPr>
-          <w:rFonts w:asciiTheme="majorBidi" w:hAnsiTheme="majorBidi" w:cstheme="majorBidi"/>
-          <w:color w:val="000000" w:themeColor="text1"/>
-        </w:rPr>
-        <w:t>exp(</w:t>
-      </w:r>
-      <w:proofErr w:type="gramEnd"/>
-      <w:r>
-        <w:rPr>
-          <w:rFonts w:asciiTheme="majorBidi" w:hAnsiTheme="majorBidi" w:cstheme="majorBidi"/>
-          <w:color w:val="000000" w:themeColor="text1"/>
-        </w:rPr>
-        <w:t>-ALPHA * step)*T</w:t>
+        <w:t xml:space="preserve"> exp(-ALPHA * step)*T</w:t>
       </w:r>
       <w:r>
         <w:rPr>
@@ -5680,8 +5504,6 @@
         </w:rPr>
         <w:t>“</w:t>
       </w:r>
-      <w:proofErr w:type="spellStart"/>
-      <w:proofErr w:type="gramStart"/>
       <w:r>
         <w:rPr>
           <w:b/>
@@ -5693,8 +5515,6 @@
         </w:rPr>
         <w:t>problem.dimension</w:t>
       </w:r>
-      <w:proofErr w:type="spellEnd"/>
-      <w:proofErr w:type="gramEnd"/>
       <w:r>
         <w:rPr>
           <w:b/>
@@ -6205,7 +6025,6 @@
                 <w:lang w:bidi="fa-IR"/>
               </w:rPr>
             </w:pPr>
-            <w:proofErr w:type="spellStart"/>
             <w:r>
               <w:rPr>
                 <w:rFonts w:ascii="Arial" w:eastAsia="Times New Roman" w:hAnsi="Arial" w:cs="Arial"/>
@@ -6216,7 +6035,6 @@
               </w:rPr>
               <w:t>min_time</w:t>
             </w:r>
-            <w:proofErr w:type="spellEnd"/>
           </w:p>
         </w:tc>
         <w:tc>
@@ -6237,7 +6055,6 @@
                 <w:lang w:bidi="fa-IR"/>
               </w:rPr>
             </w:pPr>
-            <w:proofErr w:type="spellStart"/>
             <w:r>
               <w:rPr>
                 <w:rFonts w:ascii="Arial" w:eastAsia="Times New Roman" w:hAnsi="Arial" w:cs="Arial"/>
@@ -6248,7 +6065,6 @@
               </w:rPr>
               <w:t>avg_time</w:t>
             </w:r>
-            <w:proofErr w:type="spellEnd"/>
           </w:p>
         </w:tc>
         <w:tc>
@@ -6269,7 +6085,6 @@
                 <w:lang w:bidi="fa-IR"/>
               </w:rPr>
             </w:pPr>
-            <w:proofErr w:type="spellStart"/>
             <w:r>
               <w:rPr>
                 <w:rFonts w:ascii="Arial" w:eastAsia="Times New Roman" w:hAnsi="Arial" w:cs="Arial"/>
@@ -6280,7 +6095,6 @@
               </w:rPr>
               <w:t>max_time</w:t>
             </w:r>
-            <w:proofErr w:type="spellEnd"/>
           </w:p>
         </w:tc>
         <w:tc>
@@ -21180,41 +20994,7 @@
           <w:i/>
           <w:iCs/>
         </w:rPr>
-        <w:t>“</w:t>
-      </w:r>
-      <w:proofErr w:type="spellStart"/>
-      <w:proofErr w:type="gramStart"/>
-      <w:r>
-        <w:rPr>
-          <w:rFonts w:asciiTheme="majorBidi" w:hAnsiTheme="majorBidi" w:cstheme="majorBidi"/>
-          <w:b/>
-          <w:bCs/>
-          <w:i/>
-          <w:iCs/>
-        </w:rPr>
-        <w:t>ConstructGreedyRandomizedSolution</w:t>
-      </w:r>
-      <w:proofErr w:type="spellEnd"/>
-      <w:r>
-        <w:rPr>
-          <w:rFonts w:asciiTheme="majorBidi" w:hAnsiTheme="majorBidi" w:cstheme="majorBidi"/>
-          <w:b/>
-          <w:bCs/>
-          <w:i/>
-          <w:iCs/>
-        </w:rPr>
-        <w:t>(</w:t>
-      </w:r>
-      <w:proofErr w:type="gramEnd"/>
-      <w:r>
-        <w:rPr>
-          <w:rFonts w:asciiTheme="majorBidi" w:hAnsiTheme="majorBidi" w:cstheme="majorBidi"/>
-          <w:b/>
-          <w:bCs/>
-          <w:i/>
-          <w:iCs/>
-        </w:rPr>
-        <w:t>)”:</w:t>
+        <w:t>“ConstructGreedyRandomizedSolution()”:</w:t>
       </w:r>
     </w:p>
     <w:p>
@@ -21403,7 +21183,6 @@
         </w:rPr>
         <w:t> </w:t>
       </w:r>
-      <w:proofErr w:type="gramStart"/>
       <w:r>
         <w:rPr>
           <w:i/>
@@ -21417,22 +21196,7 @@
         <w:rPr>
           <w:lang w:bidi="fa-IR"/>
         </w:rPr>
-        <w:t>(</w:t>
-      </w:r>
-      <w:proofErr w:type="spellStart"/>
-      <w:proofErr w:type="gramEnd"/>
-      <w:r>
-        <w:rPr>
-          <w:lang w:bidi="fa-IR"/>
-        </w:rPr>
-        <w:t>rnd.uniform</w:t>
-      </w:r>
-      <w:proofErr w:type="spellEnd"/>
-      <w:r>
-        <w:rPr>
-          <w:lang w:bidi="fa-IR"/>
-        </w:rPr>
-        <w:t>(</w:t>
+        <w:t>(rnd.uniform(</w:t>
       </w:r>
       <w:r>
         <w:rPr>
@@ -21458,21 +21222,7 @@
         <w:rPr>
           <w:lang w:bidi="fa-IR"/>
         </w:rPr>
-        <w:t> </w:t>
-      </w:r>
-      <w:proofErr w:type="spellStart"/>
-      <w:r>
-        <w:rPr>
-          <w:lang w:bidi="fa-IR"/>
-        </w:rPr>
-        <w:t>graph.dimension</w:t>
-      </w:r>
-      <w:proofErr w:type="spellEnd"/>
-      <w:r>
-        <w:rPr>
-          <w:lang w:bidi="fa-IR"/>
-        </w:rPr>
-        <w:t>)</w:t>
+        <w:t> graph.dimension)</w:t>
       </w:r>
     </w:p>
     <w:p>
@@ -21483,19 +21233,11 @@
           <w:lang w:bidi="fa-IR"/>
         </w:rPr>
       </w:pPr>
-      <w:proofErr w:type="spellStart"/>
       <w:r>
         <w:rPr>
           <w:lang w:bidi="fa-IR"/>
         </w:rPr>
-        <w:t>dest</w:t>
-      </w:r>
-      <w:proofErr w:type="spellEnd"/>
-      <w:r>
-        <w:rPr>
-          <w:lang w:bidi="fa-IR"/>
-        </w:rPr>
-        <w:t> </w:t>
+        <w:t>dest </w:t>
       </w:r>
       <w:r>
         <w:rPr>
@@ -21508,23 +21250,7 @@
         <w:rPr>
           <w:lang w:bidi="fa-IR"/>
         </w:rPr>
-        <w:t> </w:t>
-      </w:r>
-      <w:proofErr w:type="spellStart"/>
-      <w:proofErr w:type="gramStart"/>
-      <w:r>
-        <w:rPr>
-          <w:lang w:bidi="fa-IR"/>
-        </w:rPr>
-        <w:t>rnd.choice</w:t>
-      </w:r>
-      <w:proofErr w:type="spellEnd"/>
-      <w:proofErr w:type="gramEnd"/>
-      <w:r>
-        <w:rPr>
-          <w:lang w:bidi="fa-IR"/>
-        </w:rPr>
-        <w:t>(</w:t>
+        <w:t> rnd.choice(</w:t>
       </w:r>
       <w:r>
         <w:rPr>
@@ -21596,35 +21322,11 @@
           <w:lang w:bidi="fa-IR"/>
         </w:rPr>
       </w:pPr>
-      <w:proofErr w:type="spellStart"/>
-      <w:proofErr w:type="gramStart"/>
       <w:r>
         <w:rPr>
           <w:lang w:bidi="fa-IR"/>
         </w:rPr>
-        <w:t>solution.append</w:t>
-      </w:r>
-      <w:proofErr w:type="spellEnd"/>
-      <w:proofErr w:type="gramEnd"/>
-      <w:r>
-        <w:rPr>
-          <w:lang w:bidi="fa-IR"/>
-        </w:rPr>
-        <w:t>(</w:t>
-      </w:r>
-      <w:proofErr w:type="spellStart"/>
-      <w:r>
-        <w:rPr>
-          <w:lang w:bidi="fa-IR"/>
-        </w:rPr>
-        <w:t>dest</w:t>
-      </w:r>
-      <w:proofErr w:type="spellEnd"/>
-      <w:r>
-        <w:rPr>
-          <w:lang w:bidi="fa-IR"/>
-        </w:rPr>
-        <w:t>)</w:t>
+        <w:t>solution.append(dest)</w:t>
       </w:r>
     </w:p>
     <w:p>
@@ -21659,8 +21361,6 @@
         </w:rPr>
         <w:t>“</w:t>
       </w:r>
-      <w:proofErr w:type="spellStart"/>
-      <w:proofErr w:type="gramStart"/>
       <w:r>
         <w:rPr>
           <w:rFonts w:asciiTheme="majorBidi" w:hAnsiTheme="majorBidi" w:cstheme="majorBidi"/>
@@ -21671,7 +21371,6 @@
         </w:rPr>
         <w:t>LocalSearch</w:t>
       </w:r>
-      <w:proofErr w:type="spellEnd"/>
       <w:r>
         <w:rPr>
           <w:rFonts w:asciiTheme="majorBidi" w:hAnsiTheme="majorBidi" w:cstheme="majorBidi"/>
@@ -21680,9 +21379,40 @@
           <w:i/>
           <w:iCs/>
         </w:rPr>
-        <w:t>(</w:t>
-      </w:r>
-      <w:proofErr w:type="gramEnd"/>
+        <w:t>()”:</w:t>
+      </w:r>
+    </w:p>
+    <w:p>
+      <w:pPr>
+        <w:ind w:left="360"/>
+        <w:rPr>
+          <w:rFonts w:asciiTheme="majorBidi" w:hAnsiTheme="majorBidi" w:cstheme="majorBidi"/>
+        </w:rPr>
+      </w:pPr>
+      <w:r>
+        <w:rPr>
+          <w:rFonts w:asciiTheme="majorBidi" w:hAnsiTheme="majorBidi" w:cstheme="majorBidi"/>
+        </w:rPr>
+        <w:t>For searching the local</w:t>
+      </w:r>
+      <w:r>
+        <w:rPr>
+          <w:rFonts w:asciiTheme="majorBidi" w:hAnsiTheme="majorBidi" w:cstheme="majorBidi"/>
+        </w:rPr>
+        <w:t xml:space="preserve"> area</w:t>
+      </w:r>
+      <w:r>
+        <w:rPr>
+          <w:rFonts w:asciiTheme="majorBidi" w:hAnsiTheme="majorBidi" w:cstheme="majorBidi"/>
+        </w:rPr>
+        <w:t xml:space="preserve"> just like </w:t>
+      </w:r>
+      <w:r>
+        <w:rPr>
+          <w:rFonts w:asciiTheme="majorBidi" w:hAnsiTheme="majorBidi" w:cstheme="majorBidi"/>
+        </w:rPr>
+        <w:t xml:space="preserve">we mentioned in </w:t>
+      </w:r>
       <w:r>
         <w:rPr>
           <w:rFonts w:asciiTheme="majorBidi" w:hAnsiTheme="majorBidi" w:cstheme="majorBidi"/>
@@ -21691,7 +21421,43 @@
           <w:i/>
           <w:iCs/>
         </w:rPr>
-        <w:t>)”:</w:t>
+        <w:t>“get_neighbor()”</w:t>
+      </w:r>
+      <w:r>
+        <w:rPr>
+          <w:rFonts w:asciiTheme="majorBidi" w:hAnsiTheme="majorBidi" w:cstheme="majorBidi"/>
+        </w:rPr>
+        <w:t xml:space="preserve"> </w:t>
+      </w:r>
+      <w:r>
+        <w:rPr>
+          <w:rFonts w:asciiTheme="majorBidi" w:hAnsiTheme="majorBidi" w:cstheme="majorBidi"/>
+        </w:rPr>
+        <w:t>previously ,we choose local optima</w:t>
+      </w:r>
+      <w:r>
+        <w:rPr>
+          <w:rFonts w:asciiTheme="majorBidi" w:hAnsiTheme="majorBidi" w:cstheme="majorBidi"/>
+        </w:rPr>
+        <w:t>l</w:t>
+      </w:r>
+      <w:r>
+        <w:rPr>
+          <w:rFonts w:asciiTheme="majorBidi" w:hAnsiTheme="majorBidi" w:cstheme="majorBidi"/>
+        </w:rPr>
+        <w:t xml:space="preserve"> from </w:t>
+      </w:r>
+      <w:r>
+        <w:rPr>
+          <w:rFonts w:asciiTheme="majorBidi" w:hAnsiTheme="majorBidi" w:cstheme="majorBidi"/>
+        </w:rPr>
+        <w:t xml:space="preserve">best of </w:t>
+      </w:r>
+      <w:r>
+        <w:rPr>
+          <w:rFonts w:asciiTheme="majorBidi" w:hAnsiTheme="majorBidi" w:cstheme="majorBidi"/>
+        </w:rPr>
+        <w:t>backward and forward solutions.</w:t>
       </w:r>
     </w:p>
     <w:p>
@@ -21699,43 +21465,12 @@
         <w:ind w:left="360"/>
         <w:rPr>
           <w:rFonts w:asciiTheme="majorBidi" w:hAnsiTheme="majorBidi" w:cstheme="majorBidi"/>
-        </w:rPr>
-      </w:pPr>
-      <w:r>
-        <w:rPr>
-          <w:rFonts w:asciiTheme="majorBidi" w:hAnsiTheme="majorBidi" w:cstheme="majorBidi"/>
-        </w:rPr>
-        <w:t>For searching the local</w:t>
-      </w:r>
-      <w:r>
-        <w:rPr>
-          <w:rFonts w:asciiTheme="majorBidi" w:hAnsiTheme="majorBidi" w:cstheme="majorBidi"/>
-        </w:rPr>
-        <w:t xml:space="preserve"> area</w:t>
-      </w:r>
-      <w:r>
-        <w:rPr>
-          <w:rFonts w:asciiTheme="majorBidi" w:hAnsiTheme="majorBidi" w:cstheme="majorBidi"/>
-        </w:rPr>
-        <w:t xml:space="preserve"> just like </w:t>
-      </w:r>
-      <w:r>
-        <w:rPr>
-          <w:rFonts w:asciiTheme="majorBidi" w:hAnsiTheme="majorBidi" w:cstheme="majorBidi"/>
-        </w:rPr>
-        <w:t xml:space="preserve">we mentioned in </w:t>
-      </w:r>
-      <w:r>
-        <w:rPr>
-          <w:rFonts w:asciiTheme="majorBidi" w:hAnsiTheme="majorBidi" w:cstheme="majorBidi"/>
           <w:b/>
           <w:bCs/>
           <w:i/>
           <w:iCs/>
         </w:rPr>
-        <w:t>“</w:t>
-      </w:r>
-      <w:proofErr w:type="spellStart"/>
+      </w:pPr>
       <w:r>
         <w:rPr>
           <w:rFonts w:asciiTheme="majorBidi" w:hAnsiTheme="majorBidi" w:cstheme="majorBidi"/>
@@ -21744,9 +21479,8 @@
           <w:i/>
           <w:iCs/>
         </w:rPr>
-        <w:t>get_</w:t>
-      </w:r>
-      <w:proofErr w:type="gramStart"/>
+        <w:t>“</w:t>
+      </w:r>
       <w:r>
         <w:rPr>
           <w:rFonts w:asciiTheme="majorBidi" w:hAnsiTheme="majorBidi" w:cstheme="majorBidi"/>
@@ -21755,9 +21489,8 @@
           <w:i/>
           <w:iCs/>
         </w:rPr>
-        <w:t>neighbor</w:t>
-      </w:r>
-      <w:proofErr w:type="spellEnd"/>
+        <w:t>UpdateSolution</w:t>
+      </w:r>
       <w:r>
         <w:rPr>
           <w:rFonts w:asciiTheme="majorBidi" w:hAnsiTheme="majorBidi" w:cstheme="majorBidi"/>
@@ -21766,110 +21499,7 @@
           <w:i/>
           <w:iCs/>
         </w:rPr>
-        <w:t>(</w:t>
-      </w:r>
-      <w:proofErr w:type="gramEnd"/>
-      <w:r>
-        <w:rPr>
-          <w:rFonts w:asciiTheme="majorBidi" w:hAnsiTheme="majorBidi" w:cstheme="majorBidi"/>
-          <w:b/>
-          <w:bCs/>
-          <w:i/>
-          <w:iCs/>
-        </w:rPr>
-        <w:t>)”</w:t>
-      </w:r>
-      <w:r>
-        <w:rPr>
-          <w:rFonts w:asciiTheme="majorBidi" w:hAnsiTheme="majorBidi" w:cstheme="majorBidi"/>
-        </w:rPr>
-        <w:t xml:space="preserve"> </w:t>
-      </w:r>
-      <w:r>
-        <w:rPr>
-          <w:rFonts w:asciiTheme="majorBidi" w:hAnsiTheme="majorBidi" w:cstheme="majorBidi"/>
-        </w:rPr>
-        <w:t>previously ,we choose local optima</w:t>
-      </w:r>
-      <w:r>
-        <w:rPr>
-          <w:rFonts w:asciiTheme="majorBidi" w:hAnsiTheme="majorBidi" w:cstheme="majorBidi"/>
-        </w:rPr>
-        <w:t>l</w:t>
-      </w:r>
-      <w:r>
-        <w:rPr>
-          <w:rFonts w:asciiTheme="majorBidi" w:hAnsiTheme="majorBidi" w:cstheme="majorBidi"/>
-        </w:rPr>
-        <w:t xml:space="preserve"> from </w:t>
-      </w:r>
-      <w:r>
-        <w:rPr>
-          <w:rFonts w:asciiTheme="majorBidi" w:hAnsiTheme="majorBidi" w:cstheme="majorBidi"/>
-        </w:rPr>
-        <w:t xml:space="preserve">best of </w:t>
-      </w:r>
-      <w:r>
-        <w:rPr>
-          <w:rFonts w:asciiTheme="majorBidi" w:hAnsiTheme="majorBidi" w:cstheme="majorBidi"/>
-        </w:rPr>
-        <w:t>backward and forward solutions.</w:t>
-      </w:r>
-    </w:p>
-    <w:p>
-      <w:pPr>
-        <w:ind w:left="360"/>
-        <w:rPr>
-          <w:rFonts w:asciiTheme="majorBidi" w:hAnsiTheme="majorBidi" w:cstheme="majorBidi"/>
-          <w:b/>
-          <w:bCs/>
-          <w:i/>
-          <w:iCs/>
-        </w:rPr>
-      </w:pPr>
-      <w:r>
-        <w:rPr>
-          <w:rFonts w:asciiTheme="majorBidi" w:hAnsiTheme="majorBidi" w:cstheme="majorBidi"/>
-          <w:b/>
-          <w:bCs/>
-          <w:i/>
-          <w:iCs/>
-        </w:rPr>
-        <w:t>“</w:t>
-      </w:r>
-      <w:proofErr w:type="spellStart"/>
-      <w:proofErr w:type="gramStart"/>
-      <w:r>
-        <w:rPr>
-          <w:rFonts w:asciiTheme="majorBidi" w:hAnsiTheme="majorBidi" w:cstheme="majorBidi"/>
-          <w:b/>
-          <w:bCs/>
-          <w:i/>
-          <w:iCs/>
-        </w:rPr>
-        <w:t>UpdateSolution</w:t>
-      </w:r>
-      <w:proofErr w:type="spellEnd"/>
-      <w:r>
-        <w:rPr>
-          <w:rFonts w:asciiTheme="majorBidi" w:hAnsiTheme="majorBidi" w:cstheme="majorBidi"/>
-          <w:b/>
-          <w:bCs/>
-          <w:i/>
-          <w:iCs/>
-        </w:rPr>
-        <w:t>(</w:t>
-      </w:r>
-      <w:proofErr w:type="gramEnd"/>
-      <w:r>
-        <w:rPr>
-          <w:rFonts w:asciiTheme="majorBidi" w:hAnsiTheme="majorBidi" w:cstheme="majorBidi"/>
-          <w:b/>
-          <w:bCs/>
-          <w:i/>
-          <w:iCs/>
-        </w:rPr>
-        <w:t>)”:</w:t>
+        <w:t>()”:</w:t>
       </w:r>
     </w:p>
     <w:p>
@@ -22867,7 +22497,6 @@
                 <w:lang w:bidi="fa-IR"/>
               </w:rPr>
             </w:pPr>
-            <w:proofErr w:type="spellStart"/>
             <w:r>
               <w:rPr>
                 <w:rFonts w:ascii="Arial" w:eastAsia="Times New Roman" w:hAnsi="Arial" w:cs="Arial"/>
@@ -22878,7 +22507,6 @@
               </w:rPr>
               <w:t>avg_time</w:t>
             </w:r>
-            <w:proofErr w:type="spellEnd"/>
           </w:p>
         </w:tc>
       </w:tr>
@@ -23550,7 +23178,6 @@
                 <w:lang w:bidi="fa-IR"/>
               </w:rPr>
             </w:pPr>
-            <w:proofErr w:type="spellStart"/>
             <w:r>
               <w:rPr>
                 <w:rFonts w:ascii="Arial" w:eastAsia="Times New Roman" w:hAnsi="Arial" w:cs="Arial"/>
@@ -23561,7 +23188,6 @@
               </w:rPr>
               <w:t>avg_time</w:t>
             </w:r>
-            <w:proofErr w:type="spellEnd"/>
           </w:p>
         </w:tc>
       </w:tr>
@@ -24348,23 +23974,7 @@
           <w:rFonts w:asciiTheme="majorBidi" w:hAnsiTheme="majorBidi" w:cstheme="majorBidi"/>
           <w:lang w:bidi="fa-IR"/>
         </w:rPr>
-        <w:t xml:space="preserve">Plot of average cost for 20 time run of each instance per </w:t>
-      </w:r>
-      <w:proofErr w:type="spellStart"/>
-      <w:r>
-        <w:rPr>
-          <w:rFonts w:asciiTheme="majorBidi" w:hAnsiTheme="majorBidi" w:cstheme="majorBidi"/>
-          <w:lang w:bidi="fa-IR"/>
-        </w:rPr>
-        <w:t>AlPHA</w:t>
-      </w:r>
-      <w:proofErr w:type="spellEnd"/>
-      <w:r>
-        <w:rPr>
-          <w:rFonts w:asciiTheme="majorBidi" w:hAnsiTheme="majorBidi" w:cstheme="majorBidi"/>
-          <w:lang w:bidi="fa-IR"/>
-        </w:rPr>
-        <w:t xml:space="preserve"> </w:t>
+        <w:t xml:space="preserve">Plot of average cost for 20 time run of each instance per AlPHA </w:t>
       </w:r>
       <w:r>
         <w:rPr>
@@ -27580,7 +27190,6 @@
                 <w:lang w:bidi="fa-IR"/>
               </w:rPr>
             </w:pPr>
-            <w:proofErr w:type="spellStart"/>
             <w:r>
               <w:rPr>
                 <w:rFonts w:ascii="Arial" w:eastAsia="Times New Roman" w:hAnsi="Arial" w:cs="Arial"/>
@@ -27591,7 +27200,6 @@
               </w:rPr>
               <w:t>avg_time</w:t>
             </w:r>
-            <w:proofErr w:type="spellEnd"/>
           </w:p>
         </w:tc>
         <w:tc>
@@ -29075,7 +28683,6 @@
                 <w:lang w:bidi="fa-IR"/>
               </w:rPr>
             </w:pPr>
-            <w:proofErr w:type="spellStart"/>
             <w:r>
               <w:rPr>
                 <w:rFonts w:ascii="Arial" w:eastAsia="Times New Roman" w:hAnsi="Arial" w:cs="Arial"/>
@@ -29086,7 +28693,6 @@
               </w:rPr>
               <w:t>avg_time</w:t>
             </w:r>
-            <w:proofErr w:type="spellEnd"/>
           </w:p>
         </w:tc>
         <w:tc>
@@ -30735,7 +30341,6 @@
                 <w:lang w:bidi="fa-IR"/>
               </w:rPr>
             </w:pPr>
-            <w:proofErr w:type="spellStart"/>
             <w:r>
               <w:rPr>
                 <w:rFonts w:ascii="Arial" w:eastAsia="Times New Roman" w:hAnsi="Arial" w:cs="Arial"/>
@@ -30746,7 +30351,6 @@
               </w:rPr>
               <w:t>min_time</w:t>
             </w:r>
-            <w:proofErr w:type="spellEnd"/>
           </w:p>
         </w:tc>
         <w:tc>
@@ -30767,7 +30371,6 @@
                 <w:lang w:bidi="fa-IR"/>
               </w:rPr>
             </w:pPr>
-            <w:proofErr w:type="spellStart"/>
             <w:r>
               <w:rPr>
                 <w:rFonts w:ascii="Arial" w:eastAsia="Times New Roman" w:hAnsi="Arial" w:cs="Arial"/>
@@ -30778,7 +30381,6 @@
               </w:rPr>
               <w:t>avg_time</w:t>
             </w:r>
-            <w:proofErr w:type="spellEnd"/>
           </w:p>
         </w:tc>
         <w:tc>
@@ -30799,7 +30401,6 @@
                 <w:lang w:bidi="fa-IR"/>
               </w:rPr>
             </w:pPr>
-            <w:proofErr w:type="spellStart"/>
             <w:r>
               <w:rPr>
                 <w:rFonts w:ascii="Arial" w:eastAsia="Times New Roman" w:hAnsi="Arial" w:cs="Arial"/>
@@ -30810,7 +30411,6 @@
               </w:rPr>
               <w:t>max_time</w:t>
             </w:r>
-            <w:proofErr w:type="spellEnd"/>
           </w:p>
         </w:tc>
         <w:tc>
@@ -45798,7 +45398,6 @@
           <w:szCs w:val="24"/>
         </w:rPr>
       </w:pPr>
-      <w:proofErr w:type="spellStart"/>
       <w:r>
         <w:rPr>
           <w:rFonts w:asciiTheme="majorBidi" w:hAnsiTheme="majorBidi" w:cstheme="majorBidi"/>
@@ -45817,7 +45416,6 @@
         </w:rPr>
         <w:t>u</w:t>
       </w:r>
-      <w:proofErr w:type="spellEnd"/>
       <w:r>
         <w:rPr>
           <w:rFonts w:asciiTheme="majorBidi" w:hAnsiTheme="majorBidi" w:cstheme="majorBidi"/>
@@ -45994,7 +45592,6 @@
         </w:rPr>
         <w:t xml:space="preserve">Initial starting </w:t>
       </w:r>
-      <w:proofErr w:type="gramStart"/>
       <w:r>
         <w:rPr>
           <w:rFonts w:asciiTheme="majorBidi" w:hAnsiTheme="majorBidi" w:cstheme="majorBidi"/>
@@ -46033,18 +45630,7 @@
           <w:i/>
           <w:iCs/>
         </w:rPr>
-        <w:t>)</w:t>
-      </w:r>
-      <w:proofErr w:type="gramEnd"/>
-      <w:r>
-        <w:rPr>
-          <w:rFonts w:asciiTheme="majorBidi" w:hAnsiTheme="majorBidi" w:cstheme="majorBidi"/>
-          <w:b/>
-          <w:bCs/>
-          <w:i/>
-          <w:iCs/>
-        </w:rPr>
-        <w:t>”:</w:t>
+        <w:t>)”:</w:t>
       </w:r>
     </w:p>
     <w:p>
@@ -46074,7 +45660,7 @@
           <w:sz w:val="24"/>
           <w:szCs w:val="24"/>
         </w:rPr>
-        <w:t xml:space="preserve"> r</w:t>
+        <w:t xml:space="preserve"> </w:t>
       </w:r>
       <w:r>
         <w:rPr>
@@ -46083,7 +45669,25 @@
           <w:sz w:val="24"/>
           <w:szCs w:val="24"/>
         </w:rPr>
-        <w:t xml:space="preserve">andom and heuristic manner </w:t>
+        <w:t xml:space="preserve">heuristic </w:t>
+      </w:r>
+      <w:r>
+        <w:rPr>
+          <w:rFonts w:asciiTheme="majorBidi" w:hAnsiTheme="majorBidi" w:cstheme="majorBidi"/>
+          <w:color w:val="000000" w:themeColor="text1"/>
+          <w:sz w:val="24"/>
+          <w:szCs w:val="24"/>
+        </w:rPr>
+        <w:t xml:space="preserve">initial </w:t>
+      </w:r>
+      <w:r>
+        <w:rPr>
+          <w:rFonts w:asciiTheme="majorBidi" w:hAnsiTheme="majorBidi" w:cstheme="majorBidi"/>
+          <w:color w:val="000000" w:themeColor="text1"/>
+          <w:sz w:val="24"/>
+          <w:szCs w:val="24"/>
+        </w:rPr>
+        <w:t xml:space="preserve">manner </w:t>
       </w:r>
       <w:r>
         <w:rPr>
@@ -46176,8 +45780,6 @@
         </w:rPr>
         <w:t>(</w:t>
       </w:r>
-      <w:proofErr w:type="spellStart"/>
-      <w:proofErr w:type="gramStart"/>
       <w:r>
         <w:rPr>
           <w:rFonts w:asciiTheme="majorBidi" w:hAnsiTheme="majorBidi" w:cstheme="majorBidi"/>
@@ -46188,8 +45790,6 @@
         </w:rPr>
         <w:t>x,H</w:t>
       </w:r>
-      <w:proofErr w:type="spellEnd"/>
-      <w:proofErr w:type="gramEnd"/>
       <w:r>
         <w:rPr>
           <w:rFonts w:asciiTheme="majorBidi" w:hAnsiTheme="majorBidi" w:cstheme="majorBidi"/>
@@ -46278,7 +45878,6 @@
         </w:rPr>
         <w:t xml:space="preserve"> on actions in </w:t>
       </w:r>
-      <w:proofErr w:type="spellStart"/>
       <w:r>
         <w:rPr>
           <w:rFonts w:asciiTheme="majorBidi" w:hAnsiTheme="majorBidi" w:cstheme="majorBidi"/>
@@ -46295,9 +45894,8 @@
           <w:sz w:val="24"/>
           <w:szCs w:val="24"/>
         </w:rPr>
-        <w:t>abu</w:t>
-      </w:r>
-      <w:proofErr w:type="spellEnd"/>
+        <w:t>abu list</w:t>
+      </w:r>
       <w:r>
         <w:rPr>
           <w:rFonts w:asciiTheme="majorBidi" w:hAnsiTheme="majorBidi" w:cstheme="majorBidi"/>
@@ -46305,36 +45903,7 @@
           <w:sz w:val="24"/>
           <w:szCs w:val="24"/>
         </w:rPr>
-        <w:t xml:space="preserve"> list</w:t>
-      </w:r>
-      <w:r>
-        <w:rPr>
-          <w:rFonts w:asciiTheme="majorBidi" w:hAnsiTheme="majorBidi" w:cstheme="majorBidi"/>
-          <w:color w:val="000000" w:themeColor="text1"/>
-          <w:sz w:val="24"/>
-          <w:szCs w:val="24"/>
-        </w:rPr>
-        <w:t xml:space="preserve"> and then add new action to </w:t>
-      </w:r>
-      <w:proofErr w:type="spellStart"/>
-      <w:r>
-        <w:rPr>
-          <w:rFonts w:asciiTheme="majorBidi" w:hAnsiTheme="majorBidi" w:cstheme="majorBidi"/>
-          <w:color w:val="000000" w:themeColor="text1"/>
-          <w:sz w:val="24"/>
-          <w:szCs w:val="24"/>
-        </w:rPr>
-        <w:t>tabu</w:t>
-      </w:r>
-      <w:proofErr w:type="spellEnd"/>
-      <w:r>
-        <w:rPr>
-          <w:rFonts w:asciiTheme="majorBidi" w:hAnsiTheme="majorBidi" w:cstheme="majorBidi"/>
-          <w:color w:val="000000" w:themeColor="text1"/>
-          <w:sz w:val="24"/>
-          <w:szCs w:val="24"/>
-        </w:rPr>
-        <w:t xml:space="preserve"> lis</w:t>
+        <w:t xml:space="preserve"> and then add new action to tabu lis</w:t>
       </w:r>
       <w:r>
         <w:rPr>
@@ -48613,7 +48182,7 @@
 </file>
 
 <file path=customXml/itemProps1.xml><?xml version="1.0" encoding="utf-8"?>
-<ds:datastoreItem xmlns:ds="http://schemas.openxmlformats.org/officeDocument/2006/customXml" ds:itemID="{30E4A00A-0177-4722-83D9-1702A9A3030F}">
+<ds:datastoreItem xmlns:ds="http://schemas.openxmlformats.org/officeDocument/2006/customXml" ds:itemID="{8B5A7B3D-7E65-44F4-BAC5-9B8F476A6A86}">
   <ds:schemaRefs>
     <ds:schemaRef ds:uri="http://schemas.openxmlformats.org/officeDocument/2006/bibliography"/>
   </ds:schemaRefs>

</xml_diff>